<commit_message>
Release protocol version 0.5.0
</commit_message>
<xml_diff>
--- a/protocol/comments/protocol_AB.docx
+++ b/protocol/comments/protocol_AB.docx
@@ -4946,16 +4946,40 @@
     <w:p>
       <w:pPr>
         <w:pStyle w:val="BodyText"/>
-      </w:pPr>
-      <w:r>
+        <w:rPr>
+          <w:lang w:val="sv-SE"/>
+          <w:rPrChange w:id="0" w:author="Martin Gerdin Wärnberg" w:date="2024-01-16T13:57:00Z">
+            <w:rPr/>
+          </w:rPrChange>
+        </w:rPr>
+      </w:pPr>
+      <w:r>
+        <w:rPr>
+          <w:lang w:val="sv-SE"/>
+          <w:rPrChange w:id="1" w:author="Martin Gerdin Wärnberg" w:date="2024-01-16T13:57:00Z">
+            <w:rPr/>
+          </w:rPrChange>
+        </w:rPr>
         <w:t>ClinicalTrials.gov ID:</w:t>
       </w:r>
     </w:p>
     <w:p>
       <w:pPr>
         <w:pStyle w:val="BodyText"/>
-      </w:pPr>
-      <w:r>
+        <w:rPr>
+          <w:lang w:val="sv-SE"/>
+          <w:rPrChange w:id="2" w:author="Martin Gerdin Wärnberg" w:date="2024-01-16T13:57:00Z">
+            <w:rPr/>
+          </w:rPrChange>
+        </w:rPr>
+      </w:pPr>
+      <w:r>
+        <w:rPr>
+          <w:lang w:val="sv-SE"/>
+          <w:rPrChange w:id="3" w:author="Martin Gerdin Wärnberg" w:date="2024-01-16T13:57:00Z">
+            <w:rPr/>
+          </w:rPrChange>
+        </w:rPr>
         <w:t>Sponsor: Karolinska Institutet</w:t>
       </w:r>
     </w:p>
@@ -4963,16 +4987,24 @@
       <w:pPr>
         <w:pStyle w:val="BodyText"/>
       </w:pPr>
-      <w:commentRangeStart w:id="0"/>
+      <w:commentRangeStart w:id="4"/>
+      <w:commentRangeStart w:id="5"/>
       <w:r>
         <w:t>Co-sponsor: The George Institute for Global Health, India</w:t>
       </w:r>
-      <w:commentRangeEnd w:id="0"/>
+      <w:commentRangeEnd w:id="4"/>
       <w:r>
         <w:rPr>
           <w:rStyle w:val="CommentReference"/>
         </w:rPr>
-        <w:commentReference w:id="0"/>
+        <w:commentReference w:id="4"/>
+      </w:r>
+      <w:commentRangeEnd w:id="5"/>
+      <w:r>
+        <w:rPr>
+          <w:rStyle w:val="CommentReference"/>
+        </w:rPr>
+        <w:commentReference w:id="5"/>
       </w:r>
     </w:p>
     <w:p>
@@ -4990,13 +5022,13 @@
       <w:pPr>
         <w:pStyle w:val="Heading1"/>
       </w:pPr>
-      <w:bookmarkStart w:id="1" w:name="_Toc155777537"/>
-      <w:bookmarkStart w:id="2" w:name="synopsis"/>
+      <w:bookmarkStart w:id="6" w:name="_Toc155777537"/>
+      <w:bookmarkStart w:id="7" w:name="synopsis"/>
       <w:r>
         <w:lastRenderedPageBreak/>
         <w:t>1. Synopsis</w:t>
       </w:r>
-      <w:bookmarkEnd w:id="1"/>
+      <w:bookmarkEnd w:id="6"/>
     </w:p>
     <w:p>
       <w:pPr>
@@ -5036,7 +5068,7 @@
       <w:r>
         <w:t xml:space="preserve"> Trauma is a massive global health issue. Many training programmes have been developed to help physicians in the initial management of trauma patients. </w:t>
       </w:r>
-      <w:ins w:id="3" w:author="Abhinav Bassi" w:date="2024-01-10T12:19:00Z">
+      <w:ins w:id="8" w:author="Abhinav Bassi" w:date="2024-01-10T12:19:00Z">
         <w:r>
           <w:t xml:space="preserve">Among </w:t>
         </w:r>
@@ -5070,7 +5102,7 @@
       <w:r>
         <w:t>) is the most popular</w:t>
       </w:r>
-      <w:ins w:id="4" w:author="Abhinav Bassi" w:date="2024-01-10T12:20:00Z">
+      <w:ins w:id="9" w:author="Abhinav Bassi" w:date="2024-01-10T12:20:00Z">
         <w:r>
           <w:t>, having</w:t>
         </w:r>
@@ -5078,7 +5110,8 @@
       <w:r>
         <w:t xml:space="preserve"> </w:t>
       </w:r>
-      <w:del w:id="5" w:author="Abhinav Bassi" w:date="2024-01-10T12:20:00Z">
+      <w:commentRangeStart w:id="10"/>
+      <w:del w:id="11" w:author="Abhinav Bassi" w:date="2024-01-10T12:20:00Z">
         <w:r>
           <w:delText xml:space="preserve">of these programmes and have been used to </w:delText>
         </w:r>
@@ -5086,11 +5119,18 @@
       <w:r>
         <w:t>train</w:t>
       </w:r>
-      <w:ins w:id="6" w:author="Abhinav Bassi" w:date="2024-01-10T12:20:00Z">
+      <w:ins w:id="12" w:author="Abhinav Bassi" w:date="2024-01-10T12:20:00Z">
         <w:r>
           <w:t>ed</w:t>
         </w:r>
       </w:ins>
+      <w:commentRangeEnd w:id="10"/>
+      <w:r>
+        <w:rPr>
+          <w:rStyle w:val="CommentReference"/>
+        </w:rPr>
+        <w:commentReference w:id="10"/>
+      </w:r>
       <w:r>
         <w:t xml:space="preserve"> over one million physicians worldwide. Despite its widespread use, there are no controlled trials showing that ATLS</w:t>
       </w:r>
@@ -5283,14 +5323,28 @@
         <w:t>Ethical Considerations</w:t>
       </w:r>
       <w:r>
-        <w:t xml:space="preserve"> We will </w:t>
-      </w:r>
-      <w:del w:id="7" w:author="Abhinav Bassi" w:date="2024-01-10T12:21:00Z">
+        <w:t xml:space="preserve"> We </w:t>
+      </w:r>
+      <w:commentRangeStart w:id="13"/>
+      <w:r>
+        <w:t>will</w:t>
+      </w:r>
+      <w:commentRangeEnd w:id="13"/>
+      <w:r>
+        <w:rPr>
+          <w:rStyle w:val="CommentReference"/>
+        </w:rPr>
+        <w:commentReference w:id="13"/>
+      </w:r>
+      <w:r>
+        <w:t xml:space="preserve"> </w:t>
+      </w:r>
+      <w:del w:id="14" w:author="Abhinav Bassi" w:date="2024-01-10T12:21:00Z">
         <w:r>
           <w:delText>approach for</w:delText>
         </w:r>
       </w:del>
-      <w:ins w:id="8" w:author="Abhinav Bassi" w:date="2024-01-10T12:21:00Z">
+      <w:ins w:id="15" w:author="Abhinav Bassi" w:date="2024-01-10T12:21:00Z">
         <w:r>
           <w:t>seek</w:t>
         </w:r>
@@ -5298,12 +5352,12 @@
       <w:r>
         <w:t xml:space="preserve"> informed consent for follow up once </w:t>
       </w:r>
-      <w:del w:id="9" w:author="Abhinav Bassi" w:date="2024-01-10T12:21:00Z">
+      <w:del w:id="16" w:author="Abhinav Bassi" w:date="2024-01-10T12:21:00Z">
         <w:r>
           <w:delText xml:space="preserve">they </w:delText>
         </w:r>
       </w:del>
-      <w:ins w:id="10" w:author="Abhinav Bassi" w:date="2024-01-10T12:21:00Z">
+      <w:ins w:id="17" w:author="Abhinav Bassi" w:date="2024-01-10T12:21:00Z">
         <w:r>
           <w:t xml:space="preserve">participants </w:t>
         </w:r>
@@ -5311,7 +5365,7 @@
       <w:r>
         <w:t>are admitted or telephonically if they are transferred. In-hospital data collection from medical records will be conducted under a waiver of informed consent. Patients will be informed about the trial and their right to opt out of data collection. Patients will be informed that they can withdraw their data from the trial at any time before final analysis</w:t>
       </w:r>
-      <w:del w:id="11" w:author="Abhinav Bassi" w:date="2024-01-10T12:23:00Z">
+      <w:del w:id="18" w:author="Abhinav Bassi" w:date="2024-01-10T12:23:00Z">
         <w:r>
           <w:delText xml:space="preserve"> of the data</w:delText>
         </w:r>
@@ -5334,7 +5388,7 @@
       <w:r>
         <w:t xml:space="preserve"> </w:t>
       </w:r>
-      <w:ins w:id="12" w:author="Abhinav Bassi" w:date="2024-01-10T12:22:00Z">
+      <w:ins w:id="19" w:author="Abhinav Bassi" w:date="2024-01-10T12:22:00Z">
         <w:r>
           <w:t xml:space="preserve">October 1, 2024, to </w:t>
         </w:r>
@@ -5345,7 +5399,7 @@
           <w:t>, 2029.</w:t>
         </w:r>
       </w:ins>
-      <w:del w:id="13" w:author="Abhinav Bassi" w:date="2024-01-10T12:22:00Z">
+      <w:del w:id="20" w:author="Abhinav Bassi" w:date="2024-01-10T12:22:00Z">
         <w:r>
           <w:delText>2024-10-01 to 2029-10-01</w:delText>
         </w:r>
@@ -5360,14 +5414,14 @@
       <w:pPr>
         <w:pStyle w:val="Heading1"/>
       </w:pPr>
-      <w:bookmarkStart w:id="14" w:name="_Toc155777538"/>
-      <w:bookmarkStart w:id="15" w:name="background-and-rationale"/>
-      <w:bookmarkEnd w:id="2"/>
+      <w:bookmarkStart w:id="21" w:name="_Toc155777538"/>
+      <w:bookmarkStart w:id="22" w:name="background-and-rationale"/>
+      <w:bookmarkEnd w:id="7"/>
       <w:r>
         <w:lastRenderedPageBreak/>
         <w:t>2. Background and rationale</w:t>
       </w:r>
-      <w:bookmarkEnd w:id="14"/>
+      <w:bookmarkEnd w:id="21"/>
     </w:p>
     <w:p>
       <w:pPr>
@@ -5376,7 +5430,8 @@
       <w:r>
         <w:t>Each year, 4.3 million people die from trauma</w:t>
       </w:r>
-      <w:ins w:id="16" w:author="Abhinav Bassi" w:date="2024-01-10T12:28:00Z">
+      <w:commentRangeStart w:id="23"/>
+      <w:ins w:id="24" w:author="Abhinav Bassi" w:date="2024-01-10T12:28:00Z">
         <w:r>
           <w:t>-related injuries</w:t>
         </w:r>
@@ -5386,6 +5441,13 @@
           <w:vertAlign w:val="superscript"/>
         </w:rPr>
         <w:t>1</w:t>
+      </w:r>
+      <w:commentRangeEnd w:id="23"/>
+      <w:r>
+        <w:rPr>
+          <w:rStyle w:val="CommentReference"/>
+        </w:rPr>
+        <w:commentReference w:id="23"/>
       </w:r>
       <w:r>
         <w:t>. Among people aged 10-24 and 25-49 years trauma is the largest cause of disability adjusted life years</w:t>
@@ -5600,12 +5662,12 @@
       <w:pPr>
         <w:pStyle w:val="Heading2"/>
       </w:pPr>
-      <w:bookmarkStart w:id="17" w:name="_Toc155777539"/>
-      <w:bookmarkStart w:id="18" w:name="updated-systematic-review"/>
+      <w:bookmarkStart w:id="25" w:name="_Toc155777539"/>
+      <w:bookmarkStart w:id="26" w:name="updated-systematic-review"/>
       <w:r>
         <w:t>2.1 Updated systematic review</w:t>
       </w:r>
-      <w:bookmarkEnd w:id="17"/>
+      <w:bookmarkEnd w:id="25"/>
     </w:p>
     <w:p>
       <w:pPr>
@@ -5637,7 +5699,7 @@
             <w:pPr>
               <w:jc w:val="center"/>
             </w:pPr>
-            <w:bookmarkStart w:id="19" w:name="fig-forest-plot"/>
+            <w:bookmarkStart w:id="27" w:name="fig-forest-plot"/>
             <w:r>
               <w:rPr>
                 <w:noProof/>
@@ -5704,21 +5766,21 @@
             </w:r>
           </w:p>
         </w:tc>
-        <w:bookmarkEnd w:id="19"/>
+        <w:bookmarkEnd w:id="27"/>
       </w:tr>
     </w:tbl>
     <w:p>
       <w:pPr>
         <w:pStyle w:val="Heading1"/>
       </w:pPr>
-      <w:bookmarkStart w:id="20" w:name="_Toc155777540"/>
-      <w:bookmarkStart w:id="21" w:name="benefit-risk-evaluation"/>
-      <w:bookmarkEnd w:id="15"/>
-      <w:bookmarkEnd w:id="18"/>
+      <w:bookmarkStart w:id="28" w:name="_Toc155777540"/>
+      <w:bookmarkStart w:id="29" w:name="benefit-risk-evaluation"/>
+      <w:bookmarkEnd w:id="22"/>
+      <w:bookmarkEnd w:id="26"/>
       <w:r>
         <w:t>3. Benefit-risk evaluation</w:t>
       </w:r>
-      <w:bookmarkEnd w:id="20"/>
+      <w:bookmarkEnd w:id="28"/>
     </w:p>
     <w:p>
       <w:pPr>
@@ -5784,14 +5846,14 @@
       <w:pPr>
         <w:pStyle w:val="Heading1"/>
       </w:pPr>
-      <w:bookmarkStart w:id="22" w:name="_Toc155777541"/>
-      <w:bookmarkStart w:id="23" w:name="trial-aim"/>
-      <w:bookmarkEnd w:id="21"/>
+      <w:bookmarkStart w:id="30" w:name="_Toc155777541"/>
+      <w:bookmarkStart w:id="31" w:name="trial-aim"/>
+      <w:bookmarkEnd w:id="29"/>
       <w:r>
         <w:lastRenderedPageBreak/>
         <w:t>4. Trial aim</w:t>
       </w:r>
-      <w:bookmarkEnd w:id="22"/>
+      <w:bookmarkEnd w:id="30"/>
     </w:p>
     <w:p>
       <w:pPr>
@@ -5814,13 +5876,13 @@
       <w:pPr>
         <w:pStyle w:val="Heading1"/>
       </w:pPr>
-      <w:bookmarkStart w:id="24" w:name="_Toc155777542"/>
-      <w:bookmarkStart w:id="25" w:name="X00c24060cc0917b8d570def0c3baa97996a92f2"/>
-      <w:bookmarkEnd w:id="23"/>
+      <w:bookmarkStart w:id="32" w:name="_Toc155777542"/>
+      <w:bookmarkStart w:id="33" w:name="X00c24060cc0917b8d570def0c3baa97996a92f2"/>
+      <w:bookmarkEnd w:id="31"/>
       <w:r>
         <w:t>5. Regulatory approvals and trial registration</w:t>
       </w:r>
-      <w:bookmarkEnd w:id="24"/>
+      <w:bookmarkEnd w:id="32"/>
     </w:p>
     <w:p>
       <w:pPr>
@@ -5829,12 +5891,12 @@
       <w:r>
         <w:t>This trial will be submitted to the Health Ministry Screening Committee at the Indian Council for Medical Research for their approval</w:t>
       </w:r>
-      <w:ins w:id="26" w:author="Abhinav Bassi" w:date="2024-01-10T12:29:00Z">
+      <w:ins w:id="34" w:author="Abhinav Bassi" w:date="2024-01-10T12:29:00Z">
         <w:r>
           <w:t xml:space="preserve">. </w:t>
         </w:r>
       </w:ins>
-      <w:del w:id="27" w:author="Abhinav Bassi" w:date="2024-01-10T12:29:00Z">
+      <w:del w:id="35" w:author="Abhinav Bassi" w:date="2024-01-10T12:29:00Z">
         <w:r>
           <w:delText xml:space="preserve">, and registered with Clinical Trials Registry-India and ClinicalTrials.gov. </w:delText>
         </w:r>
@@ -5846,7 +5908,7 @@
       <w:r>
         <w:t>.</w:t>
       </w:r>
-      <w:ins w:id="28" w:author="Abhinav Bassi" w:date="2024-01-10T12:29:00Z">
+      <w:ins w:id="36" w:author="Abhinav Bassi" w:date="2024-01-10T12:29:00Z">
         <w:r>
           <w:t xml:space="preserve"> </w:t>
         </w:r>
@@ -5855,32 +5917,43 @@
         </w:r>
         <w:proofErr w:type="gramEnd"/>
         <w:r>
-          <w:t xml:space="preserve"> The trials will be registered with Clinical Trials Registry-India and ClinicalTrials.gov.</w:t>
+          <w:t xml:space="preserve"> </w:t>
+        </w:r>
+        <w:commentRangeStart w:id="37"/>
+        <w:r>
+          <w:t>The trials will be registered with Clinical Trials Registry-India and ClinicalTrials.gov.</w:t>
         </w:r>
       </w:ins>
+      <w:commentRangeEnd w:id="37"/>
+      <w:r>
+        <w:rPr>
+          <w:rStyle w:val="CommentReference"/>
+        </w:rPr>
+        <w:commentReference w:id="37"/>
+      </w:r>
     </w:p>
     <w:p>
       <w:pPr>
         <w:pStyle w:val="Heading1"/>
       </w:pPr>
-      <w:bookmarkStart w:id="29" w:name="_Toc155777543"/>
-      <w:bookmarkStart w:id="30" w:name="trial-design-and-procedures"/>
-      <w:bookmarkEnd w:id="25"/>
+      <w:bookmarkStart w:id="38" w:name="_Toc155777543"/>
+      <w:bookmarkStart w:id="39" w:name="trial-design-and-procedures"/>
+      <w:bookmarkEnd w:id="33"/>
       <w:r>
         <w:t>6. Trial design and procedures</w:t>
       </w:r>
-      <w:bookmarkEnd w:id="29"/>
+      <w:bookmarkEnd w:id="38"/>
     </w:p>
     <w:p>
       <w:pPr>
         <w:pStyle w:val="Heading2"/>
       </w:pPr>
-      <w:bookmarkStart w:id="31" w:name="_Toc155777544"/>
-      <w:bookmarkStart w:id="32" w:name="overall-trial-design"/>
+      <w:bookmarkStart w:id="40" w:name="_Toc155777544"/>
+      <w:bookmarkStart w:id="41" w:name="overall-trial-design"/>
       <w:r>
         <w:t>6.1 Overall trial design</w:t>
       </w:r>
-      <w:bookmarkEnd w:id="31"/>
+      <w:bookmarkEnd w:id="40"/>
     </w:p>
     <w:p>
       <w:pPr>
@@ -5926,7 +5999,7 @@
       <w:r>
         <w:t>We will roll out the interventions to 30 clusters over six batches, so there will be five clusters in each batch. The clusters in each batch will be randomised to one of five implementation sequences, with one hospital randomised to each implementation sequence. All clusters will transition through three phases, first a standard care phase, then a one month transition phase during which the training is delivered, and finally an intervention phase, for a total of 13 months. The implementation sequence determines how long the phases of standard care and intervention are. Patient participants will be followed up for a total of three</w:t>
       </w:r>
-      <w:ins w:id="33" w:author="Abhinav Bassi" w:date="2024-01-10T11:47:00Z">
+      <w:ins w:id="42" w:author="Abhinav Bassi" w:date="2024-01-10T11:47:00Z">
         <w:r>
           <w:t xml:space="preserve"> months</w:t>
         </w:r>
@@ -5939,33 +6012,33 @@
       <w:pPr>
         <w:pStyle w:val="Heading2"/>
       </w:pPr>
-      <w:bookmarkStart w:id="34" w:name="_Toc155777545"/>
-      <w:bookmarkStart w:id="35" w:name="design-justification"/>
-      <w:bookmarkEnd w:id="32"/>
+      <w:bookmarkStart w:id="43" w:name="_Toc155777545"/>
+      <w:bookmarkStart w:id="44" w:name="design-justification"/>
+      <w:bookmarkEnd w:id="41"/>
       <w:r>
         <w:t>6.2 Design justification</w:t>
       </w:r>
-      <w:bookmarkEnd w:id="34"/>
+      <w:bookmarkEnd w:id="43"/>
     </w:p>
     <w:p>
       <w:pPr>
         <w:pStyle w:val="FirstParagraph"/>
       </w:pPr>
       <w:r>
-        <w:t xml:space="preserve">We use the cluster randomised design because the intervention cannot be randomised at the individual patient level. We use the stepped-wedge design for two reasons. First, this design is statistically more efficient than the parallel cluster design when the number of </w:t>
+        <w:t>We use the cluster randomised design because the intervention cannot be randomised at the individual patient level. We use the stepped-wedge design for two reasons. First, this design is statistically more efficient than the parallel cluster design when the number of clusters is limited</w:t>
+      </w:r>
+      <w:r>
+        <w:rPr>
+          <w:vertAlign w:val="superscript"/>
+        </w:rPr>
+        <w:t>28</w:t>
+      </w:r>
+      <w:r>
+        <w:t xml:space="preserve">. In this trial, the number of clusters is limited because of the costs </w:t>
       </w:r>
       <w:r>
         <w:lastRenderedPageBreak/>
-        <w:t>clusters is limited</w:t>
-      </w:r>
-      <w:r>
-        <w:rPr>
-          <w:vertAlign w:val="superscript"/>
-        </w:rPr>
-        <w:t>28</w:t>
-      </w:r>
-      <w:r>
-        <w:t>. In this trial, the number of clusters is limited because of the costs associated with ATLS</w:t>
+        <w:t>associated with ATLS</w:t>
       </w:r>
       <w:r>
         <w:rPr>
@@ -6013,7 +6086,7 @@
             <w:pPr>
               <w:jc w:val="center"/>
             </w:pPr>
-            <w:bookmarkStart w:id="36" w:name="fig-trial-design"/>
+            <w:bookmarkStart w:id="45" w:name="fig-trial-design"/>
             <w:r>
               <w:rPr>
                 <w:noProof/>
@@ -6071,20 +6144,20 @@
             </w:r>
           </w:p>
         </w:tc>
-        <w:bookmarkEnd w:id="36"/>
+        <w:bookmarkEnd w:id="45"/>
       </w:tr>
     </w:tbl>
     <w:p>
       <w:pPr>
         <w:pStyle w:val="Heading2"/>
       </w:pPr>
-      <w:bookmarkStart w:id="37" w:name="_Toc155777546"/>
-      <w:bookmarkStart w:id="38" w:name="cluster-selection"/>
-      <w:bookmarkEnd w:id="35"/>
+      <w:bookmarkStart w:id="46" w:name="_Toc155777546"/>
+      <w:bookmarkStart w:id="47" w:name="cluster-selection"/>
+      <w:bookmarkEnd w:id="44"/>
       <w:r>
         <w:t>6.3 Cluster selection</w:t>
       </w:r>
-      <w:bookmarkEnd w:id="37"/>
+      <w:bookmarkEnd w:id="46"/>
     </w:p>
     <w:p>
       <w:pPr>
@@ -6098,12 +6171,12 @@
       <w:pPr>
         <w:pStyle w:val="Heading3"/>
       </w:pPr>
-      <w:bookmarkStart w:id="39" w:name="_Toc155777547"/>
-      <w:bookmarkStart w:id="40" w:name="inclusion-criteria"/>
+      <w:bookmarkStart w:id="48" w:name="_Toc155777547"/>
+      <w:bookmarkStart w:id="49" w:name="inclusion-criteria"/>
       <w:r>
         <w:t>6.3.1 Inclusion criteria</w:t>
       </w:r>
-      <w:bookmarkEnd w:id="39"/>
+      <w:bookmarkEnd w:id="48"/>
     </w:p>
     <w:p>
       <w:pPr>
@@ -6128,16 +6201,24 @@
           <w:numId w:val="2"/>
         </w:numPr>
       </w:pPr>
-      <w:commentRangeStart w:id="41"/>
+      <w:commentRangeStart w:id="50"/>
+      <w:commentRangeStart w:id="51"/>
       <w:r>
         <w:t>admits or refers/transfers for admission at least 12 patients with trauma per month for at least the last six months, meaning that the hospital of the cluster should admit or refer for admission 400 patients with trauma per year or 35 patients with trauma per month for at least the last six months;</w:t>
       </w:r>
-      <w:commentRangeEnd w:id="41"/>
+      <w:commentRangeEnd w:id="50"/>
       <w:r>
         <w:rPr>
           <w:rStyle w:val="CommentReference"/>
         </w:rPr>
-        <w:commentReference w:id="41"/>
+        <w:commentReference w:id="50"/>
+      </w:r>
+      <w:commentRangeEnd w:id="51"/>
+      <w:r>
+        <w:rPr>
+          <w:rStyle w:val="CommentReference"/>
+        </w:rPr>
+        <w:commentReference w:id="51"/>
       </w:r>
     </w:p>
     <w:p>
@@ -6163,7 +6244,7 @@
       <w:r>
         <w:t>no more than 25% of physicians providing initial trauma care</w:t>
       </w:r>
-      <w:ins w:id="42" w:author="Abhinav Bassi" w:date="2024-01-10T11:54:00Z">
+      <w:ins w:id="52" w:author="Abhinav Bassi" w:date="2024-01-10T11:54:00Z">
         <w:r>
           <w:t xml:space="preserve"> should be</w:t>
         </w:r>
@@ -6176,21 +6257,21 @@
         <w:t>programme</w:t>
       </w:r>
       <w:proofErr w:type="spellEnd"/>
-      <w:ins w:id="43" w:author="Abhinav Bassi" w:date="2024-01-10T11:54:00Z">
+      <w:ins w:id="53" w:author="Abhinav Bassi" w:date="2024-01-10T11:54:00Z">
         <w:r>
           <w:t xml:space="preserve"> </w:t>
         </w:r>
         <w:r>
           <w:rPr>
             <w:highlight w:val="yellow"/>
-            <w:rPrChange w:id="44" w:author="Abhinav Bassi" w:date="2024-01-10T11:55:00Z">
+            <w:rPrChange w:id="54" w:author="Abhinav Bassi" w:date="2024-01-10T11:55:00Z">
               <w:rPr/>
             </w:rPrChange>
           </w:rPr>
           <w:t>(</w:t>
         </w:r>
       </w:ins>
-      <w:ins w:id="45" w:author="Abhinav Bassi" w:date="2024-01-10T11:55:00Z">
+      <w:ins w:id="55" w:author="Abhinav Bassi" w:date="2024-01-10T11:55:00Z">
         <w:r>
           <w:rPr>
             <w:highlight w:val="yellow"/>
@@ -6198,7 +6279,7 @@
           <w:t xml:space="preserve">ATLS, </w:t>
         </w:r>
       </w:ins>
-      <w:ins w:id="46" w:author="Abhinav Bassi" w:date="2024-01-10T11:57:00Z">
+      <w:ins w:id="56" w:author="Abhinav Bassi" w:date="2024-01-10T11:57:00Z">
         <w:r>
           <w:rPr>
             <w:highlight w:val="yellow"/>
@@ -6206,18 +6287,18 @@
           <w:t xml:space="preserve">other </w:t>
         </w:r>
       </w:ins>
-      <w:ins w:id="47" w:author="Abhinav Bassi" w:date="2024-01-10T11:54:00Z">
+      <w:ins w:id="57" w:author="Abhinav Bassi" w:date="2024-01-10T11:54:00Z">
         <w:r>
           <w:rPr>
             <w:highlight w:val="yellow"/>
-            <w:rPrChange w:id="48" w:author="Abhinav Bassi" w:date="2024-01-10T11:55:00Z">
+            <w:rPrChange w:id="58" w:author="Abhinav Bassi" w:date="2024-01-10T11:55:00Z">
               <w:rPr/>
             </w:rPrChange>
           </w:rPr>
           <w:t xml:space="preserve">common </w:t>
         </w:r>
       </w:ins>
-      <w:ins w:id="49" w:author="Abhinav Bassi" w:date="2024-01-10T11:55:00Z">
+      <w:ins w:id="59" w:author="Abhinav Bassi" w:date="2024-01-10T11:55:00Z">
         <w:r>
           <w:rPr>
             <w:highlight w:val="yellow"/>
@@ -6235,7 +6316,7 @@
         <w:r>
           <w:rPr>
             <w:highlight w:val="yellow"/>
-            <w:rPrChange w:id="50" w:author="Abhinav Bassi" w:date="2024-01-10T11:55:00Z">
+            <w:rPrChange w:id="60" w:author="Abhinav Bassi" w:date="2024-01-10T11:55:00Z">
               <w:rPr/>
             </w:rPrChange>
           </w:rPr>
@@ -6250,14 +6331,14 @@
       <w:pPr>
         <w:pStyle w:val="Heading3"/>
       </w:pPr>
-      <w:bookmarkStart w:id="51" w:name="_Toc155777548"/>
-      <w:bookmarkStart w:id="52" w:name="exclusion-criteria"/>
-      <w:bookmarkEnd w:id="40"/>
+      <w:bookmarkStart w:id="61" w:name="_Toc155777548"/>
+      <w:bookmarkStart w:id="62" w:name="exclusion-criteria"/>
+      <w:bookmarkEnd w:id="49"/>
       <w:r>
         <w:lastRenderedPageBreak/>
         <w:t>6.3.2 Exclusion criteria</w:t>
       </w:r>
-      <w:bookmarkEnd w:id="51"/>
+      <w:bookmarkEnd w:id="61"/>
     </w:p>
     <w:p>
       <w:pPr>
@@ -6320,13 +6401,13 @@
       <w:pPr>
         <w:pStyle w:val="Heading3"/>
       </w:pPr>
-      <w:bookmarkStart w:id="53" w:name="_Toc155777549"/>
-      <w:bookmarkStart w:id="54" w:name="screening"/>
-      <w:bookmarkEnd w:id="52"/>
+      <w:bookmarkStart w:id="63" w:name="_Toc155777549"/>
+      <w:bookmarkStart w:id="64" w:name="screening"/>
+      <w:bookmarkEnd w:id="62"/>
       <w:r>
         <w:t>6.3.3 Screening</w:t>
       </w:r>
-      <w:bookmarkEnd w:id="53"/>
+      <w:bookmarkEnd w:id="63"/>
     </w:p>
     <w:p>
       <w:pPr>
@@ -6367,14 +6448,14 @@
       <w:pPr>
         <w:pStyle w:val="Heading2"/>
       </w:pPr>
-      <w:bookmarkStart w:id="55" w:name="_Toc155777550"/>
-      <w:bookmarkStart w:id="56" w:name="patient-participants-selection"/>
-      <w:bookmarkEnd w:id="38"/>
-      <w:bookmarkEnd w:id="54"/>
+      <w:bookmarkStart w:id="65" w:name="_Toc155777550"/>
+      <w:bookmarkStart w:id="66" w:name="patient-participants-selection"/>
+      <w:bookmarkEnd w:id="47"/>
+      <w:bookmarkEnd w:id="64"/>
       <w:r>
         <w:t>6.4 Patient participants selection</w:t>
       </w:r>
-      <w:bookmarkEnd w:id="55"/>
+      <w:bookmarkEnd w:id="65"/>
     </w:p>
     <w:p>
       <w:pPr>
@@ -6388,12 +6469,12 @@
       <w:pPr>
         <w:pStyle w:val="Heading3"/>
       </w:pPr>
-      <w:bookmarkStart w:id="57" w:name="_Toc155777551"/>
-      <w:bookmarkStart w:id="58" w:name="inclusion-criteria-1"/>
+      <w:bookmarkStart w:id="67" w:name="_Toc155777551"/>
+      <w:bookmarkStart w:id="68" w:name="inclusion-criteria-1"/>
       <w:r>
         <w:t>6.4.1 Inclusion criteria</w:t>
       </w:r>
-      <w:bookmarkEnd w:id="57"/>
+      <w:bookmarkEnd w:id="67"/>
     </w:p>
     <w:p>
       <w:pPr>
@@ -6469,13 +6550,13 @@
       <w:pPr>
         <w:pStyle w:val="Heading3"/>
       </w:pPr>
-      <w:bookmarkStart w:id="59" w:name="_Toc155777552"/>
-      <w:bookmarkStart w:id="60" w:name="exclusion-criteria-1"/>
-      <w:bookmarkEnd w:id="58"/>
+      <w:bookmarkStart w:id="69" w:name="_Toc155777552"/>
+      <w:bookmarkStart w:id="70" w:name="exclusion-criteria-1"/>
+      <w:bookmarkEnd w:id="68"/>
       <w:r>
         <w:t>6.4.2 Exclusion criteria</w:t>
       </w:r>
-      <w:bookmarkEnd w:id="59"/>
+      <w:bookmarkEnd w:id="69"/>
     </w:p>
     <w:p>
       <w:pPr>
@@ -6512,29 +6593,37 @@
           <w:numId w:val="5"/>
         </w:numPr>
       </w:pPr>
-      <w:commentRangeStart w:id="61"/>
+      <w:commentRangeStart w:id="71"/>
+      <w:commentRangeStart w:id="72"/>
       <w:r>
         <w:t>are directly admitted to a ward without being seen by a physician in the emergency department.</w:t>
       </w:r>
-      <w:commentRangeEnd w:id="61"/>
+      <w:commentRangeEnd w:id="71"/>
       <w:r>
         <w:rPr>
           <w:rStyle w:val="CommentReference"/>
         </w:rPr>
-        <w:commentReference w:id="61"/>
+        <w:commentReference w:id="71"/>
+      </w:r>
+      <w:commentRangeEnd w:id="72"/>
+      <w:r>
+        <w:rPr>
+          <w:rStyle w:val="CommentReference"/>
+        </w:rPr>
+        <w:commentReference w:id="72"/>
       </w:r>
     </w:p>
     <w:p>
       <w:pPr>
         <w:pStyle w:val="Heading3"/>
       </w:pPr>
-      <w:bookmarkStart w:id="62" w:name="_Toc155777553"/>
-      <w:bookmarkStart w:id="63" w:name="screening-1"/>
-      <w:bookmarkEnd w:id="60"/>
+      <w:bookmarkStart w:id="73" w:name="_Toc155777553"/>
+      <w:bookmarkStart w:id="74" w:name="screening-1"/>
+      <w:bookmarkEnd w:id="70"/>
       <w:r>
         <w:t>6.4.3 Screening</w:t>
       </w:r>
-      <w:bookmarkEnd w:id="62"/>
+      <w:bookmarkEnd w:id="73"/>
     </w:p>
     <w:p>
       <w:pPr>
@@ -6543,16 +6632,24 @@
       <w:r>
         <w:t xml:space="preserve">Clinical research coordinators will screen patient participants either as they arrive to the emergency department or using emergency department registers. </w:t>
       </w:r>
-      <w:commentRangeStart w:id="64"/>
+      <w:commentRangeStart w:id="75"/>
+      <w:commentRangeStart w:id="76"/>
       <w:r>
         <w:t xml:space="preserve">Once the patient is admitted, they will approach eligible patients or their representatives to provide study information and obtain informed consent for follow up. They will also inform patients that they can opt out of in-hospital data collection. </w:t>
       </w:r>
-      <w:commentRangeEnd w:id="64"/>
+      <w:commentRangeEnd w:id="75"/>
       <w:r>
         <w:rPr>
           <w:rStyle w:val="CommentReference"/>
         </w:rPr>
-        <w:commentReference w:id="64"/>
+        <w:commentReference w:id="75"/>
+      </w:r>
+      <w:commentRangeEnd w:id="76"/>
+      <w:r>
+        <w:rPr>
+          <w:rStyle w:val="CommentReference"/>
+        </w:rPr>
+        <w:commentReference w:id="76"/>
       </w:r>
       <w:r>
         <w:t xml:space="preserve">Patients who are transferred before they have had an opportunity to consent will be contacted by phone. Phone numbers will be extracted from the emergency department </w:t>
@@ -6561,7 +6658,7 @@
       <w:r>
         <w:t>registers</w:t>
       </w:r>
-      <w:ins w:id="65" w:author="Abhinav Bassi" w:date="2024-01-10T12:38:00Z">
+      <w:ins w:id="77" w:author="Abhinav Bassi" w:date="2024-01-10T12:38:00Z">
         <w:r>
           <w:t>, and</w:t>
         </w:r>
@@ -6570,27 +6667,27 @@
           <w:t xml:space="preserve"> will </w:t>
         </w:r>
       </w:ins>
-      <w:ins w:id="66" w:author="Abhinav Bassi" w:date="2024-01-10T12:39:00Z">
+      <w:ins w:id="78" w:author="Abhinav Bassi" w:date="2024-01-10T12:39:00Z">
         <w:r>
           <w:t>be securely held only by the</w:t>
         </w:r>
       </w:ins>
-      <w:ins w:id="67" w:author="Abhinav Bassi" w:date="2024-01-10T12:38:00Z">
+      <w:ins w:id="79" w:author="Abhinav Bassi" w:date="2024-01-10T12:38:00Z">
         <w:r>
           <w:t xml:space="preserve"> clinical research coord</w:t>
         </w:r>
       </w:ins>
-      <w:ins w:id="68" w:author="Abhinav Bassi" w:date="2024-01-10T12:39:00Z">
+      <w:ins w:id="80" w:author="Abhinav Bassi" w:date="2024-01-10T12:39:00Z">
         <w:r>
           <w:t xml:space="preserve">inators </w:t>
         </w:r>
       </w:ins>
-      <w:ins w:id="69" w:author="Abhinav Bassi" w:date="2024-01-10T12:40:00Z">
+      <w:ins w:id="81" w:author="Abhinav Bassi" w:date="2024-01-10T12:40:00Z">
         <w:r>
           <w:t>at each</w:t>
         </w:r>
       </w:ins>
-      <w:ins w:id="70" w:author="Abhinav Bassi" w:date="2024-01-10T12:39:00Z">
+      <w:ins w:id="82" w:author="Abhinav Bassi" w:date="2024-01-10T12:39:00Z">
         <w:r>
           <w:t xml:space="preserve"> sites</w:t>
         </w:r>
@@ -6603,13 +6700,13 @@
       <w:pPr>
         <w:pStyle w:val="Heading3"/>
       </w:pPr>
-      <w:bookmarkStart w:id="71" w:name="_Toc155777554"/>
-      <w:bookmarkStart w:id="72" w:name="withdrawal-criteria"/>
-      <w:bookmarkEnd w:id="63"/>
+      <w:bookmarkStart w:id="83" w:name="_Toc155777554"/>
+      <w:bookmarkStart w:id="84" w:name="withdrawal-criteria"/>
+      <w:bookmarkEnd w:id="74"/>
       <w:r>
         <w:t>6.4.4 Withdrawal criteria</w:t>
       </w:r>
-      <w:bookmarkEnd w:id="71"/>
+      <w:bookmarkEnd w:id="83"/>
     </w:p>
     <w:p>
       <w:pPr>
@@ -6618,30 +6715,38 @@
       <w:r>
         <w:t xml:space="preserve">Patient participants can choose to withdraw their consent to follow up at any time. If they withdraw their consent to follow up the clinical research coordinator will not contact them for additional follow ups. They can also choose to have the data collected about them removed from the trial at any time before final analysis of the data. Withdrawal of consent to follow up or removal of data from the trial will not affect their care in any way. If the patient participant withdraws consent, follow-up of this participant will be performed according to the participating hospitals </w:t>
       </w:r>
-      <w:commentRangeStart w:id="73"/>
+      <w:commentRangeStart w:id="85"/>
+      <w:commentRangeStart w:id="86"/>
       <w:r>
         <w:t>routine.</w:t>
       </w:r>
-      <w:commentRangeEnd w:id="73"/>
+      <w:commentRangeEnd w:id="85"/>
       <w:r>
         <w:rPr>
           <w:rStyle w:val="CommentReference"/>
         </w:rPr>
-        <w:commentReference w:id="73"/>
+        <w:commentReference w:id="85"/>
+      </w:r>
+      <w:commentRangeEnd w:id="86"/>
+      <w:r>
+        <w:rPr>
+          <w:rStyle w:val="CommentReference"/>
+        </w:rPr>
+        <w:commentReference w:id="86"/>
       </w:r>
     </w:p>
     <w:p>
       <w:pPr>
         <w:pStyle w:val="Heading2"/>
       </w:pPr>
-      <w:bookmarkStart w:id="74" w:name="_Toc155777555"/>
-      <w:bookmarkStart w:id="75" w:name="procedures"/>
-      <w:bookmarkEnd w:id="56"/>
-      <w:bookmarkEnd w:id="72"/>
+      <w:bookmarkStart w:id="87" w:name="_Toc155777555"/>
+      <w:bookmarkStart w:id="88" w:name="procedures"/>
+      <w:bookmarkEnd w:id="66"/>
+      <w:bookmarkEnd w:id="84"/>
       <w:r>
         <w:t>6.5 Procedures</w:t>
       </w:r>
-      <w:bookmarkEnd w:id="74"/>
+      <w:bookmarkEnd w:id="87"/>
     </w:p>
     <w:p>
       <w:pPr>
@@ -6652,7 +6757,7 @@
           <w:b/>
           <w:bCs/>
           <w:highlight w:val="yellow"/>
-          <w:rPrChange w:id="76" w:author="Abhinav Bassi" w:date="2024-01-10T12:40:00Z">
+          <w:rPrChange w:id="89" w:author="Abhinav Bassi" w:date="2024-01-10T12:40:00Z">
             <w:rPr>
               <w:b/>
               <w:bCs/>
@@ -6705,7 +6810,7 @@
               <w:keepNext/>
               <w:spacing w:after="60"/>
             </w:pPr>
-            <w:bookmarkStart w:id="77" w:name="tbl-procedures"/>
+            <w:bookmarkStart w:id="90" w:name="tbl-procedures"/>
           </w:p>
         </w:tc>
         <w:tc>
@@ -8653,7 +8758,7 @@
           <w:b/>
           <w:bCs/>
           <w:highlight w:val="yellow"/>
-          <w:rPrChange w:id="78" w:author="Abhinav Bassi" w:date="2024-01-10T12:41:00Z">
+          <w:rPrChange w:id="91" w:author="Abhinav Bassi" w:date="2024-01-10T12:41:00Z">
             <w:rPr>
               <w:b/>
               <w:bCs/>
@@ -8667,14 +8772,14 @@
       <w:pPr>
         <w:pStyle w:val="Heading2"/>
       </w:pPr>
-      <w:bookmarkStart w:id="79" w:name="_Toc155777556"/>
-      <w:bookmarkStart w:id="80" w:name="biological-sampling-procedures"/>
-      <w:bookmarkEnd w:id="75"/>
-      <w:bookmarkEnd w:id="77"/>
+      <w:bookmarkStart w:id="92" w:name="_Toc155777556"/>
+      <w:bookmarkStart w:id="93" w:name="biological-sampling-procedures"/>
+      <w:bookmarkEnd w:id="88"/>
+      <w:bookmarkEnd w:id="90"/>
       <w:r>
         <w:t>6.6 Biological sampling procedures</w:t>
       </w:r>
-      <w:bookmarkEnd w:id="79"/>
+      <w:bookmarkEnd w:id="92"/>
     </w:p>
     <w:p>
       <w:pPr>
@@ -8688,13 +8793,13 @@
       <w:pPr>
         <w:pStyle w:val="Heading2"/>
       </w:pPr>
-      <w:bookmarkStart w:id="81" w:name="_Toc155777557"/>
-      <w:bookmarkStart w:id="82" w:name="end-of-trial"/>
-      <w:bookmarkEnd w:id="80"/>
+      <w:bookmarkStart w:id="94" w:name="_Toc155777557"/>
+      <w:bookmarkStart w:id="95" w:name="end-of-trial"/>
+      <w:bookmarkEnd w:id="93"/>
       <w:r>
         <w:t>6.7 End of Trial</w:t>
       </w:r>
-      <w:bookmarkEnd w:id="81"/>
+      <w:bookmarkEnd w:id="94"/>
     </w:p>
     <w:p>
       <w:pPr>
@@ -8708,13 +8813,13 @@
       <w:pPr>
         <w:pStyle w:val="Heading2"/>
       </w:pPr>
-      <w:bookmarkStart w:id="83" w:name="_Toc155777558"/>
-      <w:bookmarkStart w:id="84" w:name="intervention-and-control-treatment"/>
-      <w:bookmarkEnd w:id="82"/>
+      <w:bookmarkStart w:id="96" w:name="_Toc155777558"/>
+      <w:bookmarkStart w:id="97" w:name="intervention-and-control-treatment"/>
+      <w:bookmarkEnd w:id="95"/>
       <w:r>
         <w:t>6.8 Intervention and control treatment</w:t>
       </w:r>
-      <w:bookmarkEnd w:id="83"/>
+      <w:bookmarkEnd w:id="96"/>
     </w:p>
     <w:p>
       <w:pPr>
@@ -8835,12 +8940,12 @@
       <w:pPr>
         <w:pStyle w:val="Heading3"/>
       </w:pPr>
-      <w:bookmarkStart w:id="85" w:name="_Toc155777559"/>
-      <w:bookmarkStart w:id="86" w:name="Xf02b29e15f63d0cbcdfc4516a30aea727e4ce25"/>
+      <w:bookmarkStart w:id="98" w:name="_Toc155777559"/>
+      <w:bookmarkStart w:id="99" w:name="Xf02b29e15f63d0cbcdfc4516a30aea727e4ce25"/>
       <w:r>
         <w:t>6.8.1 Description of investigational medicinal products</w:t>
       </w:r>
-      <w:bookmarkEnd w:id="85"/>
+      <w:bookmarkEnd w:id="98"/>
     </w:p>
     <w:p>
       <w:pPr>
@@ -8854,13 +8959,13 @@
       <w:pPr>
         <w:pStyle w:val="Heading3"/>
       </w:pPr>
-      <w:bookmarkStart w:id="87" w:name="_Toc155777560"/>
-      <w:bookmarkStart w:id="88" w:name="auxiliary-medicinal-products"/>
-      <w:bookmarkEnd w:id="86"/>
+      <w:bookmarkStart w:id="100" w:name="_Toc155777560"/>
+      <w:bookmarkStart w:id="101" w:name="auxiliary-medicinal-products"/>
+      <w:bookmarkEnd w:id="99"/>
       <w:r>
         <w:t>6.8.2 Auxiliary medicinal products</w:t>
       </w:r>
-      <w:bookmarkEnd w:id="87"/>
+      <w:bookmarkEnd w:id="100"/>
     </w:p>
     <w:p>
       <w:pPr>
@@ -8874,13 +8979,13 @@
       <w:pPr>
         <w:pStyle w:val="Heading3"/>
       </w:pPr>
-      <w:bookmarkStart w:id="89" w:name="_Toc155777561"/>
-      <w:bookmarkStart w:id="90" w:name="Xc2d650b6c6acd0528e005be9fdded9065220778"/>
-      <w:bookmarkEnd w:id="88"/>
+      <w:bookmarkStart w:id="102" w:name="_Toc155777561"/>
+      <w:bookmarkStart w:id="103" w:name="Xc2d650b6c6acd0528e005be9fdded9065220778"/>
+      <w:bookmarkEnd w:id="101"/>
       <w:r>
         <w:t>6.8.3 Concomitant use of other medications or treatments</w:t>
       </w:r>
-      <w:bookmarkEnd w:id="89"/>
+      <w:bookmarkEnd w:id="102"/>
     </w:p>
     <w:p>
       <w:pPr>
@@ -8894,14 +8999,14 @@
       <w:pPr>
         <w:pStyle w:val="Heading2"/>
       </w:pPr>
-      <w:bookmarkStart w:id="91" w:name="_Toc155777562"/>
-      <w:bookmarkStart w:id="92" w:name="randomization"/>
-      <w:bookmarkEnd w:id="84"/>
-      <w:bookmarkEnd w:id="90"/>
+      <w:bookmarkStart w:id="104" w:name="_Toc155777562"/>
+      <w:bookmarkStart w:id="105" w:name="randomization"/>
+      <w:bookmarkEnd w:id="97"/>
+      <w:bookmarkEnd w:id="103"/>
       <w:r>
         <w:t>6.9 Randomization</w:t>
       </w:r>
-      <w:bookmarkEnd w:id="91"/>
+      <w:bookmarkEnd w:id="104"/>
     </w:p>
     <w:p>
       <w:pPr>
@@ -8937,13 +9042,13 @@
       <w:pPr>
         <w:pStyle w:val="Heading2"/>
       </w:pPr>
-      <w:bookmarkStart w:id="93" w:name="_Toc155777563"/>
-      <w:bookmarkStart w:id="94" w:name="blinding"/>
-      <w:bookmarkEnd w:id="92"/>
+      <w:bookmarkStart w:id="106" w:name="_Toc155777563"/>
+      <w:bookmarkStart w:id="107" w:name="blinding"/>
+      <w:bookmarkEnd w:id="105"/>
       <w:r>
         <w:t>6.10 Blinding</w:t>
       </w:r>
-      <w:bookmarkEnd w:id="93"/>
+      <w:bookmarkEnd w:id="106"/>
     </w:p>
     <w:p>
       <w:pPr>
@@ -8957,13 +9062,13 @@
       <w:pPr>
         <w:pStyle w:val="Heading2"/>
       </w:pPr>
-      <w:bookmarkStart w:id="95" w:name="_Toc155777564"/>
-      <w:bookmarkStart w:id="96" w:name="treatment-after-trial-end"/>
-      <w:bookmarkEnd w:id="94"/>
+      <w:bookmarkStart w:id="108" w:name="_Toc155777564"/>
+      <w:bookmarkStart w:id="109" w:name="treatment-after-trial-end"/>
+      <w:bookmarkEnd w:id="107"/>
       <w:r>
         <w:t>6.11 Treatment after trial end</w:t>
       </w:r>
-      <w:bookmarkEnd w:id="95"/>
+      <w:bookmarkEnd w:id="108"/>
     </w:p>
     <w:p>
       <w:pPr>
@@ -8977,24 +9082,24 @@
       <w:pPr>
         <w:pStyle w:val="Heading2"/>
       </w:pPr>
-      <w:bookmarkStart w:id="97" w:name="_Toc155777565"/>
-      <w:bookmarkStart w:id="98" w:name="outcomes"/>
-      <w:bookmarkEnd w:id="96"/>
+      <w:bookmarkStart w:id="110" w:name="_Toc155777565"/>
+      <w:bookmarkStart w:id="111" w:name="outcomes"/>
+      <w:bookmarkEnd w:id="109"/>
       <w:r>
         <w:t>6.12 Outcomes</w:t>
       </w:r>
-      <w:bookmarkEnd w:id="97"/>
+      <w:bookmarkEnd w:id="110"/>
     </w:p>
     <w:p>
       <w:pPr>
         <w:pStyle w:val="Heading3"/>
       </w:pPr>
-      <w:bookmarkStart w:id="99" w:name="_Toc155777566"/>
-      <w:bookmarkStart w:id="100" w:name="primary-outcome"/>
+      <w:bookmarkStart w:id="112" w:name="_Toc155777566"/>
+      <w:bookmarkStart w:id="113" w:name="primary-outcome"/>
       <w:r>
         <w:t>6.12.1 Primary outcome</w:t>
       </w:r>
-      <w:bookmarkEnd w:id="99"/>
+      <w:bookmarkEnd w:id="112"/>
     </w:p>
     <w:p>
       <w:pPr>
@@ -9008,13 +9113,13 @@
       <w:pPr>
         <w:pStyle w:val="Heading3"/>
       </w:pPr>
-      <w:bookmarkStart w:id="101" w:name="_Toc155777567"/>
-      <w:bookmarkStart w:id="102" w:name="secondary-outcomes"/>
-      <w:bookmarkEnd w:id="100"/>
+      <w:bookmarkStart w:id="114" w:name="_Toc155777567"/>
+      <w:bookmarkStart w:id="115" w:name="secondary-outcomes"/>
+      <w:bookmarkEnd w:id="113"/>
       <w:r>
         <w:t>6.12.2 Secondary outcomes</w:t>
       </w:r>
-      <w:bookmarkEnd w:id="101"/>
+      <w:bookmarkEnd w:id="114"/>
     </w:p>
     <w:p>
       <w:pPr>
@@ -9132,31 +9237,31 @@
       <w:pPr>
         <w:pStyle w:val="Heading2"/>
       </w:pPr>
-      <w:bookmarkStart w:id="103" w:name="_Toc155777568"/>
-      <w:bookmarkStart w:id="104" w:name="handling-of-adverse-and-safety-events"/>
-      <w:bookmarkEnd w:id="98"/>
-      <w:bookmarkEnd w:id="102"/>
+      <w:bookmarkStart w:id="116" w:name="_Toc155777568"/>
+      <w:bookmarkStart w:id="117" w:name="handling-of-adverse-and-safety-events"/>
+      <w:bookmarkEnd w:id="111"/>
+      <w:bookmarkEnd w:id="115"/>
       <w:r>
         <w:t>6.13 Handling of Adverse and Safety Events</w:t>
       </w:r>
-      <w:bookmarkEnd w:id="103"/>
+      <w:bookmarkEnd w:id="116"/>
     </w:p>
     <w:p>
       <w:pPr>
         <w:pStyle w:val="Heading3"/>
       </w:pPr>
-      <w:bookmarkStart w:id="105" w:name="_Toc155777569"/>
-      <w:bookmarkStart w:id="106" w:name="definitions"/>
+      <w:bookmarkStart w:id="118" w:name="_Toc155777569"/>
+      <w:bookmarkStart w:id="119" w:name="definitions"/>
       <w:r>
         <w:t>6.13.1 Definitions</w:t>
       </w:r>
-      <w:bookmarkEnd w:id="105"/>
+      <w:bookmarkEnd w:id="118"/>
     </w:p>
     <w:p>
       <w:pPr>
         <w:pStyle w:val="Heading4"/>
       </w:pPr>
-      <w:bookmarkStart w:id="107" w:name="adverse-event"/>
+      <w:bookmarkStart w:id="120" w:name="adverse-event"/>
       <w:r>
         <w:t>6.13.1.1 Adverse Event</w:t>
       </w:r>
@@ -9173,8 +9278,8 @@
       <w:pPr>
         <w:pStyle w:val="Heading4"/>
       </w:pPr>
-      <w:bookmarkStart w:id="108" w:name="serious-adverse-event"/>
-      <w:bookmarkEnd w:id="107"/>
+      <w:bookmarkStart w:id="121" w:name="serious-adverse-event"/>
+      <w:bookmarkEnd w:id="120"/>
       <w:r>
         <w:t>6.13.1.2 Serious Adverse Event</w:t>
       </w:r>
@@ -9251,8 +9356,8 @@
       <w:pPr>
         <w:pStyle w:val="Heading4"/>
       </w:pPr>
-      <w:bookmarkStart w:id="109" w:name="safety-event"/>
-      <w:bookmarkEnd w:id="108"/>
+      <w:bookmarkStart w:id="122" w:name="safety-event"/>
+      <w:bookmarkEnd w:id="121"/>
       <w:r>
         <w:t>6.13.1.3 Safety Event</w:t>
       </w:r>
@@ -9269,14 +9374,14 @@
       <w:pPr>
         <w:pStyle w:val="Heading3"/>
       </w:pPr>
-      <w:bookmarkStart w:id="110" w:name="_Toc155777570"/>
-      <w:bookmarkStart w:id="111" w:name="Xe8021c2d0f171fd00b40703432ee87583bb2075"/>
-      <w:bookmarkEnd w:id="106"/>
-      <w:bookmarkEnd w:id="109"/>
+      <w:bookmarkStart w:id="123" w:name="_Toc155777570"/>
+      <w:bookmarkStart w:id="124" w:name="Xe8021c2d0f171fd00b40703432ee87583bb2075"/>
+      <w:bookmarkEnd w:id="119"/>
+      <w:bookmarkEnd w:id="122"/>
       <w:r>
         <w:t>6.13.2 Reporting and Assessment of Adverse and Safety Events</w:t>
       </w:r>
-      <w:bookmarkEnd w:id="110"/>
+      <w:bookmarkEnd w:id="123"/>
     </w:p>
     <w:p>
       <w:pPr>
@@ -9377,13 +9482,13 @@
       <w:pPr>
         <w:pStyle w:val="Heading3"/>
       </w:pPr>
-      <w:bookmarkStart w:id="112" w:name="_Toc155777571"/>
-      <w:bookmarkStart w:id="113" w:name="follow-up-of-safety-events"/>
-      <w:bookmarkEnd w:id="111"/>
+      <w:bookmarkStart w:id="125" w:name="_Toc155777571"/>
+      <w:bookmarkStart w:id="126" w:name="follow-up-of-safety-events"/>
+      <w:bookmarkEnd w:id="124"/>
       <w:r>
         <w:t>6.13.3 Follow up of Safety Events</w:t>
       </w:r>
-      <w:bookmarkEnd w:id="112"/>
+      <w:bookmarkEnd w:id="125"/>
     </w:p>
     <w:p>
       <w:pPr>
@@ -9397,14 +9502,14 @@
       <w:pPr>
         <w:pStyle w:val="Heading2"/>
       </w:pPr>
-      <w:bookmarkStart w:id="114" w:name="_Toc155777572"/>
-      <w:bookmarkStart w:id="115" w:name="Xa22bc42d15e6a967920815a76e3f87a417b33fc"/>
-      <w:bookmarkEnd w:id="104"/>
-      <w:bookmarkEnd w:id="113"/>
+      <w:bookmarkStart w:id="127" w:name="_Toc155777572"/>
+      <w:bookmarkStart w:id="128" w:name="Xa22bc42d15e6a967920815a76e3f87a417b33fc"/>
+      <w:bookmarkEnd w:id="117"/>
+      <w:bookmarkEnd w:id="126"/>
       <w:r>
         <w:t>6.14 Independent Data Safety Monitoring Committee</w:t>
       </w:r>
-      <w:bookmarkEnd w:id="114"/>
+      <w:bookmarkEnd w:id="127"/>
     </w:p>
     <w:p>
       <w:pPr>
@@ -9424,25 +9529,25 @@
       <w:pPr>
         <w:pStyle w:val="Heading2"/>
       </w:pPr>
-      <w:bookmarkStart w:id="116" w:name="_Toc155777573"/>
-      <w:bookmarkStart w:id="117" w:name="statistics"/>
-      <w:bookmarkEnd w:id="115"/>
+      <w:bookmarkStart w:id="129" w:name="_Toc155777573"/>
+      <w:bookmarkStart w:id="130" w:name="statistics"/>
+      <w:bookmarkEnd w:id="128"/>
       <w:r>
         <w:lastRenderedPageBreak/>
         <w:t>6.15 Statistics</w:t>
       </w:r>
-      <w:bookmarkEnd w:id="116"/>
+      <w:bookmarkEnd w:id="129"/>
     </w:p>
     <w:p>
       <w:pPr>
         <w:pStyle w:val="Heading3"/>
       </w:pPr>
-      <w:bookmarkStart w:id="118" w:name="_Toc155777574"/>
-      <w:bookmarkStart w:id="119" w:name="general-principles"/>
+      <w:bookmarkStart w:id="131" w:name="_Toc155777574"/>
+      <w:bookmarkStart w:id="132" w:name="general-principles"/>
       <w:r>
         <w:t>6.15.1 General principles</w:t>
       </w:r>
-      <w:bookmarkEnd w:id="118"/>
+      <w:bookmarkEnd w:id="131"/>
     </w:p>
     <w:p>
       <w:pPr>
@@ -9482,13 +9587,13 @@
       <w:pPr>
         <w:pStyle w:val="Heading3"/>
       </w:pPr>
-      <w:bookmarkStart w:id="120" w:name="_Toc155777575"/>
-      <w:bookmarkStart w:id="121" w:name="analysis-models"/>
-      <w:bookmarkEnd w:id="119"/>
+      <w:bookmarkStart w:id="133" w:name="_Toc155777575"/>
+      <w:bookmarkStart w:id="134" w:name="analysis-models"/>
+      <w:bookmarkEnd w:id="132"/>
       <w:r>
         <w:t>6.15.2 Analysis models</w:t>
       </w:r>
-      <w:bookmarkEnd w:id="120"/>
+      <w:bookmarkEnd w:id="133"/>
     </w:p>
     <w:p>
       <w:pPr>
@@ -9539,13 +9644,13 @@
       <w:pPr>
         <w:pStyle w:val="Heading3"/>
       </w:pPr>
-      <w:bookmarkStart w:id="122" w:name="_Toc155777576"/>
-      <w:bookmarkStart w:id="123" w:name="additional-sensitivity-analyses"/>
-      <w:bookmarkEnd w:id="121"/>
+      <w:bookmarkStart w:id="135" w:name="_Toc155777576"/>
+      <w:bookmarkStart w:id="136" w:name="additional-sensitivity-analyses"/>
+      <w:bookmarkEnd w:id="134"/>
       <w:r>
         <w:t>6.15.3 Additional sensitivity analyses</w:t>
       </w:r>
-      <w:bookmarkEnd w:id="122"/>
+      <w:bookmarkEnd w:id="135"/>
     </w:p>
     <w:p>
       <w:pPr>
@@ -9567,13 +9672,13 @@
       <w:pPr>
         <w:pStyle w:val="Heading3"/>
       </w:pPr>
-      <w:bookmarkStart w:id="124" w:name="_Toc155777577"/>
-      <w:bookmarkStart w:id="125" w:name="X8ec26ac0c1a0fc3153cbf2da37e6e3209869316"/>
-      <w:bookmarkEnd w:id="123"/>
+      <w:bookmarkStart w:id="137" w:name="_Toc155777577"/>
+      <w:bookmarkStart w:id="138" w:name="X8ec26ac0c1a0fc3153cbf2da37e6e3209869316"/>
+      <w:bookmarkEnd w:id="136"/>
       <w:r>
         <w:t>6.15.4 Estimation and reporting of within cluster correlations</w:t>
       </w:r>
-      <w:bookmarkEnd w:id="124"/>
+      <w:bookmarkEnd w:id="137"/>
     </w:p>
     <w:p>
       <w:pPr>
@@ -9587,13 +9692,13 @@
       <w:pPr>
         <w:pStyle w:val="Heading3"/>
       </w:pPr>
-      <w:bookmarkStart w:id="126" w:name="_Toc155777578"/>
-      <w:bookmarkStart w:id="127" w:name="sample-size-calculations"/>
-      <w:bookmarkEnd w:id="125"/>
+      <w:bookmarkStart w:id="139" w:name="_Toc155777578"/>
+      <w:bookmarkStart w:id="140" w:name="sample-size-calculations"/>
+      <w:bookmarkEnd w:id="138"/>
       <w:r>
         <w:t>6.15.5 Sample size calculations</w:t>
       </w:r>
-      <w:bookmarkEnd w:id="126"/>
+      <w:bookmarkEnd w:id="139"/>
     </w:p>
     <w:p>
       <w:pPr>
@@ -9663,7 +9768,7 @@
             <w:pPr>
               <w:jc w:val="center"/>
             </w:pPr>
-            <w:bookmarkStart w:id="128" w:name="fig-power-curves"/>
+            <w:bookmarkStart w:id="141" w:name="fig-power-curves"/>
             <w:r>
               <w:rPr>
                 <w:noProof/>
@@ -9759,20 +9864,20 @@
             </w:r>
           </w:p>
         </w:tc>
-        <w:bookmarkEnd w:id="128"/>
+        <w:bookmarkEnd w:id="141"/>
       </w:tr>
     </w:tbl>
     <w:p>
       <w:pPr>
         <w:pStyle w:val="Heading3"/>
       </w:pPr>
-      <w:bookmarkStart w:id="129" w:name="_Toc155777579"/>
-      <w:bookmarkStart w:id="130" w:name="interim-analysis"/>
-      <w:bookmarkEnd w:id="127"/>
+      <w:bookmarkStart w:id="142" w:name="_Toc155777579"/>
+      <w:bookmarkStart w:id="143" w:name="interim-analysis"/>
+      <w:bookmarkEnd w:id="140"/>
       <w:r>
         <w:t>6.15.6 Interim analysis</w:t>
       </w:r>
-      <w:bookmarkEnd w:id="129"/>
+      <w:bookmarkEnd w:id="142"/>
     </w:p>
     <w:p>
       <w:pPr>
@@ -9786,22 +9891,22 @@
       <w:pPr>
         <w:pStyle w:val="Heading2"/>
       </w:pPr>
-      <w:bookmarkStart w:id="131" w:name="_Toc155777580"/>
-      <w:bookmarkStart w:id="132" w:name="quality-control-and-quality-assurance"/>
-      <w:bookmarkEnd w:id="117"/>
+      <w:bookmarkStart w:id="144" w:name="_Toc155777580"/>
+      <w:bookmarkStart w:id="145" w:name="quality-control-and-quality-assurance"/>
       <w:bookmarkEnd w:id="130"/>
+      <w:bookmarkEnd w:id="143"/>
       <w:r>
         <w:t>6.16 Quality Control and Quality Assurance</w:t>
       </w:r>
-      <w:bookmarkEnd w:id="131"/>
-    </w:p>
-    <w:p>
-      <w:pPr>
-        <w:rPr>
-          <w:ins w:id="133" w:author="Abhinav Bassi" w:date="2024-01-10T18:44:00Z"/>
-        </w:rPr>
-      </w:pPr>
-      <w:ins w:id="134" w:author="Abhinav Bassi" w:date="2024-01-10T18:44:00Z">
+      <w:bookmarkEnd w:id="144"/>
+    </w:p>
+    <w:p>
+      <w:pPr>
+        <w:rPr>
+          <w:ins w:id="146" w:author="Abhinav Bassi" w:date="2024-01-10T18:44:00Z"/>
+        </w:rPr>
+      </w:pPr>
+      <w:ins w:id="147" w:author="Abhinav Bassi" w:date="2024-01-10T18:44:00Z">
         <w:r>
           <w:t xml:space="preserve">The George Institute for Global Health - India will ensure proper conduct of the trial through quality control measures including on-site training of personnel, standard operating procedures, ongoing quality metrics assessment, review of missing data and outliers, and round-the-clock availability of coordinating center personnel and Principal Investigators. The trial will strictly follow ICH GCP principles, Indian regulations, and George Institute procedures. The trial operations staff from the George Institute India will train local investigators, and trial site staff, before the trial, with continuous documentation </w:t>
         </w:r>
@@ -9815,10 +9920,10 @@
       <w:pPr>
         <w:pStyle w:val="FirstParagraph"/>
         <w:rPr>
-          <w:del w:id="135" w:author="Abhinav Bassi" w:date="2024-01-10T18:44:00Z"/>
-        </w:rPr>
-      </w:pPr>
-      <w:del w:id="136" w:author="Abhinav Bassi" w:date="2024-01-10T18:44:00Z">
+          <w:del w:id="148" w:author="Abhinav Bassi" w:date="2024-01-10T18:44:00Z"/>
+        </w:rPr>
+      </w:pPr>
+      <w:del w:id="149" w:author="Abhinav Bassi" w:date="2024-01-10T18:44:00Z">
         <w:r>
           <w:rPr>
             <w:i/>
@@ -9838,22 +9943,22 @@
       <w:pPr>
         <w:pStyle w:val="Heading2"/>
       </w:pPr>
-      <w:bookmarkStart w:id="139" w:name="_Toc155777581"/>
-      <w:bookmarkStart w:id="140" w:name="quality-assurance-and-sponsor-oversight"/>
-      <w:bookmarkEnd w:id="132"/>
+      <w:bookmarkStart w:id="152" w:name="_Toc155777581"/>
+      <w:bookmarkStart w:id="153" w:name="quality-assurance-and-sponsor-oversight"/>
+      <w:bookmarkEnd w:id="145"/>
       <w:r>
         <w:t>6.17 Quality Assurance and Sponsor oversight</w:t>
       </w:r>
-      <w:bookmarkEnd w:id="139"/>
+      <w:bookmarkEnd w:id="152"/>
     </w:p>
     <w:p>
       <w:pPr>
         <w:pStyle w:val="FirstParagraph"/>
         <w:rPr>
-          <w:del w:id="141" w:author="Abhinav Bassi" w:date="2024-01-10T19:02:00Z"/>
-        </w:rPr>
-      </w:pPr>
-      <w:del w:id="142" w:author="Abhinav Bassi" w:date="2024-01-10T19:02:00Z">
+          <w:del w:id="154" w:author="Abhinav Bassi" w:date="2024-01-10T19:02:00Z"/>
+        </w:rPr>
+      </w:pPr>
+      <w:del w:id="155" w:author="Abhinav Bassi" w:date="2024-01-10T19:02:00Z">
         <w:r>
           <w:rPr>
             <w:i/>
@@ -9867,10 +9972,10 @@
       <w:pPr>
         <w:pStyle w:val="BodyText"/>
         <w:rPr>
-          <w:del w:id="143" w:author="Abhinav Bassi" w:date="2024-01-10T19:02:00Z"/>
-        </w:rPr>
-      </w:pPr>
-      <w:del w:id="144" w:author="Abhinav Bassi" w:date="2024-01-10T19:02:00Z">
+          <w:del w:id="156" w:author="Abhinav Bassi" w:date="2024-01-10T19:02:00Z"/>
+        </w:rPr>
+      </w:pPr>
+      <w:del w:id="157" w:author="Abhinav Bassi" w:date="2024-01-10T19:02:00Z">
         <w:r>
           <w:rPr>
             <w:i/>
@@ -9884,10 +9989,10 @@
       <w:pPr>
         <w:pStyle w:val="BodyText"/>
         <w:rPr>
-          <w:del w:id="145" w:author="Abhinav Bassi" w:date="2024-01-10T19:02:00Z"/>
-        </w:rPr>
-      </w:pPr>
-      <w:del w:id="146" w:author="Abhinav Bassi" w:date="2024-01-10T19:02:00Z">
+          <w:del w:id="158" w:author="Abhinav Bassi" w:date="2024-01-10T19:02:00Z"/>
+        </w:rPr>
+      </w:pPr>
+      <w:del w:id="159" w:author="Abhinav Bassi" w:date="2024-01-10T19:02:00Z">
         <w:r>
           <w:rPr>
             <w:i/>
@@ -9901,10 +10006,10 @@
       <w:pPr>
         <w:pStyle w:val="BodyText"/>
         <w:rPr>
-          <w:ins w:id="147" w:author="Abhinav Bassi" w:date="2024-01-10T18:54:00Z"/>
-        </w:rPr>
-      </w:pPr>
-      <w:del w:id="148" w:author="Abhinav Bassi" w:date="2024-01-10T19:02:00Z">
+          <w:ins w:id="160" w:author="Abhinav Bassi" w:date="2024-01-10T18:54:00Z"/>
+        </w:rPr>
+      </w:pPr>
+      <w:del w:id="161" w:author="Abhinav Bassi" w:date="2024-01-10T19:02:00Z">
         <w:r>
           <w:rPr>
             <w:i/>
@@ -9924,45 +10029,45 @@
       <w:pPr>
         <w:pStyle w:val="BodyText"/>
         <w:rPr>
-          <w:ins w:id="151" w:author="Abhinav Bassi" w:date="2024-01-10T18:59:00Z"/>
-        </w:rPr>
-      </w:pPr>
-      <w:ins w:id="152" w:author="Abhinav Bassi" w:date="2024-01-10T18:59:00Z">
+          <w:ins w:id="164" w:author="Abhinav Bassi" w:date="2024-01-10T18:59:00Z"/>
+        </w:rPr>
+      </w:pPr>
+      <w:ins w:id="165" w:author="Abhinav Bassi" w:date="2024-01-10T18:59:00Z">
         <w:r>
           <w:t>The trial management group, comprising key project leaders and managers, will play a pivotal role in ensuring the highest standards of quality assurance and effective sponsor oversight throughout the trial. This group will be responsible for facilitating consistent communication, maintaining fidelity in study implementation, and overseeing the quality of data collection. To achieve these objectives, the group will implement a comprehensive communication plan and provide extensive training to site personnel. The training will cover not only the study protocol but also practical aspects of various systems, supplemented by both written and electronic materials designed to educate study and clinical emergency staff.</w:t>
         </w:r>
       </w:ins>
-      <w:ins w:id="153" w:author="Abhinav Bassi" w:date="2024-01-10T19:02:00Z">
+      <w:ins w:id="166" w:author="Abhinav Bassi" w:date="2024-01-10T19:02:00Z">
         <w:r>
           <w:t xml:space="preserve"> </w:t>
         </w:r>
       </w:ins>
-      <w:ins w:id="154" w:author="Abhinav Bassi" w:date="2024-01-10T19:00:00Z">
+      <w:ins w:id="167" w:author="Abhinav Bassi" w:date="2024-01-10T19:00:00Z">
         <w:r>
           <w:t>T</w:t>
         </w:r>
       </w:ins>
-      <w:ins w:id="155" w:author="Abhinav Bassi" w:date="2024-01-10T18:59:00Z">
+      <w:ins w:id="168" w:author="Abhinav Bassi" w:date="2024-01-10T18:59:00Z">
         <w:r>
           <w:t xml:space="preserve">he trial's quality assurance systems will be meticulously designed based on a thorough risk analysis. A key component of our quality assurance strategy will include the development and implementation of detailed </w:t>
         </w:r>
       </w:ins>
-      <w:ins w:id="156" w:author="Abhinav Bassi" w:date="2024-01-10T19:00:00Z">
+      <w:ins w:id="169" w:author="Abhinav Bassi" w:date="2024-01-10T19:00:00Z">
         <w:r>
           <w:t>operational</w:t>
         </w:r>
       </w:ins>
-      <w:ins w:id="157" w:author="Abhinav Bassi" w:date="2024-01-10T18:59:00Z">
+      <w:ins w:id="170" w:author="Abhinav Bassi" w:date="2024-01-10T18:59:00Z">
         <w:r>
           <w:t xml:space="preserve"> manuals and regular meetings. These tools and interactions will ensure that all trial personnel </w:t>
         </w:r>
       </w:ins>
-      <w:ins w:id="158" w:author="Abhinav Bassi" w:date="2024-01-10T19:00:00Z">
+      <w:ins w:id="171" w:author="Abhinav Bassi" w:date="2024-01-10T19:00:00Z">
         <w:r>
           <w:t xml:space="preserve">will be used </w:t>
         </w:r>
       </w:ins>
-      <w:ins w:id="159" w:author="Abhinav Bassi" w:date="2024-01-10T18:59:00Z">
+      <w:ins w:id="172" w:author="Abhinav Bassi" w:date="2024-01-10T18:59:00Z">
         <w:r>
           <w:t>to uphold the trial's quality standards.</w:t>
         </w:r>
@@ -9972,7 +10077,7 @@
       <w:pPr>
         <w:pStyle w:val="BodyText"/>
         <w:rPr>
-          <w:ins w:id="160" w:author="Abhinav Bassi" w:date="2024-01-10T18:59:00Z"/>
+          <w:ins w:id="173" w:author="Abhinav Bassi" w:date="2024-01-10T18:59:00Z"/>
         </w:rPr>
       </w:pPr>
     </w:p>
@@ -9980,34 +10085,30 @@
       <w:pPr>
         <w:pStyle w:val="BodyText"/>
         <w:rPr>
-          <w:ins w:id="161" w:author="Abhinav Bassi" w:date="2024-01-10T18:59:00Z"/>
-        </w:rPr>
-      </w:pPr>
-      <w:ins w:id="162" w:author="Abhinav Bassi" w:date="2024-01-10T18:59:00Z">
+          <w:ins w:id="174" w:author="Abhinav Bassi" w:date="2024-01-10T18:59:00Z"/>
+        </w:rPr>
+      </w:pPr>
+      <w:ins w:id="175" w:author="Abhinav Bassi" w:date="2024-01-10T18:59:00Z">
         <w:r>
           <w:t>Central to our oversight approach will be a comprehensive monitoring and auditing plan. This plan</w:t>
         </w:r>
       </w:ins>
-      <w:ins w:id="163" w:author="Abhinav Bassi" w:date="2024-01-10T19:01:00Z">
+      <w:ins w:id="176" w:author="Abhinav Bassi" w:date="2024-01-10T19:01:00Z">
         <w:r>
           <w:t xml:space="preserve"> </w:t>
         </w:r>
       </w:ins>
-      <w:ins w:id="164" w:author="Abhinav Bassi" w:date="2024-01-10T18:59:00Z">
+      <w:ins w:id="177" w:author="Abhinav Bassi" w:date="2024-01-10T18:59:00Z">
         <w:r>
-          <w:t xml:space="preserve">will be tailored based on the identified risks associated with the trial. Through </w:t>
-        </w:r>
-        <w:r>
-          <w:lastRenderedPageBreak/>
-          <w:t xml:space="preserve">these comprehensive measures, the trial management group, in conjunction with the </w:t>
+          <w:t xml:space="preserve">will be tailored based on the identified risks associated with the trial. Through these comprehensive measures, the trial management group, in conjunction with the </w:t>
         </w:r>
       </w:ins>
-      <w:ins w:id="165" w:author="Abhinav Bassi" w:date="2024-01-10T19:02:00Z">
+      <w:ins w:id="178" w:author="Abhinav Bassi" w:date="2024-01-10T19:02:00Z">
         <w:r>
           <w:t>hospital staff</w:t>
         </w:r>
       </w:ins>
-      <w:ins w:id="166" w:author="Abhinav Bassi" w:date="2024-01-10T18:59:00Z">
+      <w:ins w:id="179" w:author="Abhinav Bassi" w:date="2024-01-10T18:59:00Z">
         <w:r>
           <w:t>, will ensure that the trial is conducted with the utmost rigor, adhering to the highest standards of quality assurance and effective sponsor oversight.</w:t>
         </w:r>
@@ -10017,7 +10118,7 @@
       <w:pPr>
         <w:pStyle w:val="BodyText"/>
         <w:rPr>
-          <w:del w:id="167" w:author="Abhinav Bassi" w:date="2024-01-10T18:56:00Z"/>
+          <w:del w:id="180" w:author="Abhinav Bassi" w:date="2024-01-10T18:56:00Z"/>
         </w:rPr>
       </w:pPr>
     </w:p>
@@ -10025,21 +10126,21 @@
       <w:pPr>
         <w:pStyle w:val="Heading2"/>
       </w:pPr>
-      <w:bookmarkStart w:id="168" w:name="_Toc155777582"/>
-      <w:bookmarkStart w:id="169" w:name="monitoring"/>
-      <w:bookmarkEnd w:id="140"/>
+      <w:bookmarkStart w:id="181" w:name="_Toc155777582"/>
+      <w:bookmarkStart w:id="182" w:name="monitoring"/>
+      <w:bookmarkEnd w:id="153"/>
       <w:r>
         <w:t>6.18 Monitoring</w:t>
       </w:r>
-      <w:bookmarkEnd w:id="168"/>
-    </w:p>
-    <w:p>
-      <w:pPr>
-        <w:rPr>
-          <w:ins w:id="170" w:author="Abhinav Bassi" w:date="2024-01-10T18:46:00Z"/>
-        </w:rPr>
-      </w:pPr>
-      <w:ins w:id="171" w:author="Abhinav Bassi" w:date="2024-01-10T18:46:00Z">
+      <w:bookmarkEnd w:id="181"/>
+    </w:p>
+    <w:p>
+      <w:pPr>
+        <w:rPr>
+          <w:ins w:id="183" w:author="Abhinav Bassi" w:date="2024-01-10T18:46:00Z"/>
+        </w:rPr>
+      </w:pPr>
+      <w:ins w:id="184" w:author="Abhinav Bassi" w:date="2024-01-10T18:46:00Z">
         <w:r>
           <w:t>We will implement a multi-tiered monitoring strategy, including centralized data consistency checks, statistical monitoring, and selective on-site evaluations. Key integrity measures include source data verification, data entry validation, and regular audits. Any protocol deviations will be thoroughly documented, with serious breaches promptly addressed to ensure data integrity.</w:t>
         </w:r>
@@ -10048,10 +10149,10 @@
     <w:p>
       <w:pPr>
         <w:rPr>
-          <w:ins w:id="172" w:author="Abhinav Bassi" w:date="2024-01-10T18:46:00Z"/>
-        </w:rPr>
-      </w:pPr>
-      <w:ins w:id="173" w:author="Abhinav Bassi" w:date="2024-01-10T18:46:00Z">
+          <w:ins w:id="185" w:author="Abhinav Bassi" w:date="2024-01-10T18:46:00Z"/>
+        </w:rPr>
+      </w:pPr>
+      <w:ins w:id="186" w:author="Abhinav Bassi" w:date="2024-01-10T18:46:00Z">
         <w:r>
           <w:t xml:space="preserve">Monitors from coordinating </w:t>
         </w:r>
@@ -10068,7 +10169,7 @@
     <w:p>
       <w:pPr>
         <w:rPr>
-          <w:ins w:id="174" w:author="Abhinav Bassi" w:date="2024-01-10T18:46:00Z"/>
+          <w:ins w:id="187" w:author="Abhinav Bassi" w:date="2024-01-10T18:46:00Z"/>
         </w:rPr>
       </w:pPr>
     </w:p>
@@ -10076,15 +10177,16 @@
       <w:pPr>
         <w:pStyle w:val="FirstParagraph"/>
         <w:rPr>
-          <w:del w:id="175" w:author="Abhinav Bassi" w:date="2024-01-10T18:46:00Z"/>
-        </w:rPr>
-      </w:pPr>
-      <w:del w:id="176" w:author="Abhinav Bassi" w:date="2024-01-10T18:46:00Z">
+          <w:del w:id="188" w:author="Abhinav Bassi" w:date="2024-01-10T18:46:00Z"/>
+        </w:rPr>
+      </w:pPr>
+      <w:del w:id="189" w:author="Abhinav Bassi" w:date="2024-01-10T18:46:00Z">
         <w:r>
           <w:rPr>
             <w:i/>
             <w:iCs/>
           </w:rPr>
+          <w:lastRenderedPageBreak/>
           <w:delText>The minimum level for quality control is that the following can be verified:</w:delText>
         </w:r>
       </w:del>
@@ -10096,10 +10198,10 @@
           <w:numId w:val="9"/>
         </w:numPr>
         <w:rPr>
-          <w:del w:id="177" w:author="Abhinav Bassi" w:date="2024-01-10T18:46:00Z"/>
-        </w:rPr>
-      </w:pPr>
-      <w:del w:id="178" w:author="Abhinav Bassi" w:date="2024-01-10T18:46:00Z">
+          <w:del w:id="190" w:author="Abhinav Bassi" w:date="2024-01-10T18:46:00Z"/>
+        </w:rPr>
+      </w:pPr>
+      <w:del w:id="191" w:author="Abhinav Bassi" w:date="2024-01-10T18:46:00Z">
         <w:r>
           <w:rPr>
             <w:i/>
@@ -10116,10 +10218,10 @@
           <w:numId w:val="9"/>
         </w:numPr>
         <w:rPr>
-          <w:del w:id="179" w:author="Abhinav Bassi" w:date="2024-01-10T18:46:00Z"/>
-        </w:rPr>
-      </w:pPr>
-      <w:del w:id="180" w:author="Abhinav Bassi" w:date="2024-01-10T18:46:00Z">
+          <w:del w:id="192" w:author="Abhinav Bassi" w:date="2024-01-10T18:46:00Z"/>
+        </w:rPr>
+      </w:pPr>
+      <w:del w:id="193" w:author="Abhinav Bassi" w:date="2024-01-10T18:46:00Z">
         <w:r>
           <w:rPr>
             <w:i/>
@@ -10136,10 +10238,10 @@
           <w:numId w:val="9"/>
         </w:numPr>
         <w:rPr>
-          <w:del w:id="181" w:author="Abhinav Bassi" w:date="2024-01-10T18:46:00Z"/>
-        </w:rPr>
-      </w:pPr>
-      <w:del w:id="182" w:author="Abhinav Bassi" w:date="2024-01-10T18:46:00Z">
+          <w:del w:id="194" w:author="Abhinav Bassi" w:date="2024-01-10T18:46:00Z"/>
+        </w:rPr>
+      </w:pPr>
+      <w:del w:id="195" w:author="Abhinav Bassi" w:date="2024-01-10T18:46:00Z">
         <w:r>
           <w:rPr>
             <w:i/>
@@ -10156,10 +10258,10 @@
           <w:numId w:val="9"/>
         </w:numPr>
         <w:rPr>
-          <w:del w:id="183" w:author="Abhinav Bassi" w:date="2024-01-10T18:46:00Z"/>
-        </w:rPr>
-      </w:pPr>
-      <w:del w:id="184" w:author="Abhinav Bassi" w:date="2024-01-10T18:46:00Z">
+          <w:del w:id="196" w:author="Abhinav Bassi" w:date="2024-01-10T18:46:00Z"/>
+        </w:rPr>
+      </w:pPr>
+      <w:del w:id="197" w:author="Abhinav Bassi" w:date="2024-01-10T18:46:00Z">
         <w:r>
           <w:rPr>
             <w:i/>
@@ -10173,10 +10275,10 @@
       <w:pPr>
         <w:pStyle w:val="FirstParagraph"/>
         <w:rPr>
-          <w:del w:id="185" w:author="Abhinav Bassi" w:date="2024-01-10T18:46:00Z"/>
-        </w:rPr>
-      </w:pPr>
-      <w:del w:id="186" w:author="Abhinav Bassi" w:date="2024-01-10T18:46:00Z">
+          <w:del w:id="198" w:author="Abhinav Bassi" w:date="2024-01-10T18:46:00Z"/>
+        </w:rPr>
+      </w:pPr>
+      <w:del w:id="199" w:author="Abhinav Bassi" w:date="2024-01-10T18:46:00Z">
         <w:r>
           <w:rPr>
             <w:i/>
@@ -10196,192 +10298,183 @@
       <w:pPr>
         <w:pStyle w:val="Heading1"/>
       </w:pPr>
-      <w:bookmarkStart w:id="189" w:name="_Toc155777583"/>
-      <w:bookmarkStart w:id="190" w:name="Xc375ff589a212c40edd22855353d68d440706fb"/>
-      <w:bookmarkEnd w:id="30"/>
-      <w:bookmarkEnd w:id="169"/>
-      <w:r>
-        <w:t xml:space="preserve">7. Deviations, serious </w:t>
-      </w:r>
-      <w:proofErr w:type="gramStart"/>
-      <w:r>
-        <w:t>breaches</w:t>
-      </w:r>
-      <w:proofErr w:type="gramEnd"/>
-      <w:r>
-        <w:t xml:space="preserve"> and other reporting obligations</w:t>
-      </w:r>
-      <w:bookmarkEnd w:id="189"/>
+      <w:bookmarkStart w:id="202" w:name="_Toc155777583"/>
+      <w:bookmarkStart w:id="203" w:name="Xc375ff589a212c40edd22855353d68d440706fb"/>
+      <w:bookmarkEnd w:id="39"/>
+      <w:bookmarkEnd w:id="182"/>
+      <w:r>
+        <w:t>7. Deviations, serious breaches and other reporting obligations</w:t>
+      </w:r>
+      <w:bookmarkEnd w:id="202"/>
     </w:p>
     <w:p>
       <w:pPr>
         <w:pStyle w:val="FirstParagraph"/>
       </w:pPr>
       <w:r>
-        <w:t xml:space="preserve">The responsible investigator shall, without delay, report to the sponsor any serious breaches and deviations from the trial protocol, ICH-GCP and other regulations that significantly and directly affect, or with high likelihood could affect, the subjects’ safety and integrity or the reliability and robustness of the data generated in the trial. The sponsor should assess the suspected serious breach and the consequences of deviations that have occurred. Minor deviations that do not affect subjects’ integrity or safety, nor significantly affect the trial’s scientific value, are documented in the trial documentation of the principal </w:t>
+        <w:t>The responsible investigator shall, without delay, report to the sponsor any serious breaches and deviations from the trial protocol, ICH-GCP and other regulations that significantly and directly affect, or with high likelihood could affect, the subjects’ safety and integrity or the reliability and robustness of the data generated in the trial. The sponsor should assess the suspected serious breach and the consequences of deviations that have occurred. Minor deviations that do not affect subjects’ integrity or safety, nor significantly affect the trial’s scientific value, are documented in the trial documentation of the principal investigator and the sponsor and appropriate measures shall be taken. The deviations must be recorded in the clinical trial report.</w:t>
+      </w:r>
+    </w:p>
+    <w:p>
+      <w:pPr>
+        <w:pStyle w:val="Heading1"/>
+      </w:pPr>
+      <w:bookmarkStart w:id="204" w:name="_Toc155777584"/>
+      <w:bookmarkStart w:id="205" w:name="audits-and-inspections"/>
+      <w:bookmarkEnd w:id="203"/>
+      <w:r>
+        <w:t>8. Audits and inspections</w:t>
+      </w:r>
+      <w:bookmarkEnd w:id="204"/>
+    </w:p>
+    <w:p>
+      <w:pPr>
+        <w:pStyle w:val="FirstParagraph"/>
+      </w:pPr>
+      <w:r>
+        <w:t>Authorized representatives for the sponsor and Competent Authorities (CA) may carry out audits or inspections at the trial site, including source data verification. The investigator must ensure that all source documents are available for audits and inspections. The purpose of an audit or inspection is to systematically and independently review all trial-related activities and documents, to determine whether these activities were performed, registered, analyzed and reported correctly according to protocol, ICH- GCP and applicable regulations.</w:t>
+      </w:r>
+    </w:p>
+    <w:p>
+      <w:pPr>
+        <w:pStyle w:val="Heading1"/>
+      </w:pPr>
+      <w:bookmarkStart w:id="206" w:name="_Toc155777585"/>
+      <w:bookmarkStart w:id="207" w:name="ethics"/>
+      <w:bookmarkEnd w:id="205"/>
+      <w:r>
+        <w:t>9. Ethics</w:t>
+      </w:r>
+      <w:bookmarkEnd w:id="206"/>
+    </w:p>
+    <w:p>
+      <w:pPr>
+        <w:pStyle w:val="Heading2"/>
+      </w:pPr>
+      <w:bookmarkStart w:id="208" w:name="_Toc155777586"/>
+      <w:bookmarkStart w:id="209" w:name="Xe0806e4a59e9522910932ff33dfe2dc5d651a67"/>
+      <w:r>
+        <w:t>9.1 Compliance to the protocol, ICH-GCP and regulations</w:t>
+      </w:r>
+      <w:bookmarkEnd w:id="208"/>
+    </w:p>
+    <w:p>
+      <w:pPr>
+        <w:pStyle w:val="FirstParagraph"/>
+      </w:pPr>
+      <w:r>
+        <w:t>The trial will be performed in compliance with this clinical trial protocol, the Declaration of Helsinki, ICH-GCP (Good Clinical Practice), and current national regulations governing this clinical trial. This is to ensure the safety and integrity of the trial subjects as well as the quality of the data collected.</w:t>
+      </w:r>
+    </w:p>
+    <w:p>
+      <w:pPr>
+        <w:pStyle w:val="Heading2"/>
+      </w:pPr>
+      <w:bookmarkStart w:id="210" w:name="_Toc155777587"/>
+      <w:bookmarkStart w:id="211" w:name="ethical-review-of-the-trial"/>
+      <w:bookmarkEnd w:id="209"/>
+      <w:r>
+        <w:t>9.2 Ethical review of the trial</w:t>
+      </w:r>
+      <w:bookmarkEnd w:id="210"/>
+    </w:p>
+    <w:p>
+      <w:pPr>
+        <w:pStyle w:val="FirstParagraph"/>
+      </w:pPr>
+      <w:r>
+        <w:t>The final protocol will be submitted for ethical review at all participating hospitals, where possible, as well as the The George Institute for Global Health in India and Swedish Ethical Review Atuhortiy.</w:t>
+      </w:r>
+    </w:p>
+    <w:p>
+      <w:pPr>
+        <w:pStyle w:val="Heading2"/>
+      </w:pPr>
+      <w:bookmarkStart w:id="212" w:name="_Toc155777588"/>
+      <w:bookmarkStart w:id="213" w:name="procedure-for-obtaining-informed-consent"/>
+      <w:bookmarkEnd w:id="211"/>
+      <w:r>
+        <w:t>9.3 Procedure for obtaining informed consent</w:t>
+      </w:r>
+      <w:bookmarkEnd w:id="212"/>
+    </w:p>
+    <w:p>
+      <w:pPr>
+        <w:pStyle w:val="FirstParagraph"/>
+      </w:pPr>
+      <w:r>
+        <w:t xml:space="preserve">We will apply for a waiver of informed consent for collection of data from medical records including outcomes that are considered routinly collected data. We do this because it will not be possible for patients to opt out from being subjected to the intervention, as the intervention is delivered at the cluster level and involves training physicians in trauma life support, and these physicians cannot be expected to temporarily forget their training. All </w:t>
       </w:r>
       <w:r>
         <w:lastRenderedPageBreak/>
-        <w:t>investigator and the sponsor and appropriate measures shall be taken. The deviations must be recorded in the clinical trial report.</w:t>
+        <w:t>patients will however be informed about the study and will be given the opportunity have their data deleted before final data analysis.</w:t>
+      </w:r>
+    </w:p>
+    <w:p>
+      <w:pPr>
+        <w:pStyle w:val="BodyText"/>
+      </w:pPr>
+      <w:r>
+        <w:t>Clinical research coordinators will obtain informed consent from patients or a patient representative for follow up through interveiews. The clinical research coordinators will approach patients or patient representatives for consent in person after admission. If a patient is transferred to another hospital before the patient has had an opportunity to consent, then the clinical research coordinators will contact the patient or patient representative by phone.</w:t>
+      </w:r>
+    </w:p>
+    <w:p>
+      <w:pPr>
+        <w:pStyle w:val="Heading2"/>
+      </w:pPr>
+      <w:bookmarkStart w:id="214" w:name="_Toc155777589"/>
+      <w:bookmarkStart w:id="215" w:name="data-protection"/>
+      <w:bookmarkEnd w:id="213"/>
+      <w:r>
+        <w:t>9.4 Data protection</w:t>
+      </w:r>
+      <w:bookmarkEnd w:id="214"/>
+    </w:p>
+    <w:p>
+      <w:pPr>
+        <w:pStyle w:val="FirstParagraph"/>
+      </w:pPr>
+      <w:r>
+        <w:t>We will ensure that appropriate agreements and/or other appropriate protective measures are taken to ensure that the data processing is performed in accordance with the provisions of the relevant legislation, before any data transfer takes place.</w:t>
+      </w:r>
+    </w:p>
+    <w:p>
+      <w:pPr>
+        <w:pStyle w:val="BodyText"/>
+      </w:pPr>
+      <w:r>
+        <w:t>In the study information provided to patient participants, they will be fully informed about how their trial data will be collected, used and disclosed. The study information and the informed consent form will explain how trial data are stored to maintain confidentiality in accordance with national data legislation</w:t>
+      </w:r>
+      <w:r>
+        <w:rPr>
+          <w:rStyle w:val="FootnoteReference"/>
+        </w:rPr>
+        <w:footnoteReference w:id="9"/>
+      </w:r>
+      <w:r>
+        <w:t>. All information processed by the sponsor will be pseudonymized.</w:t>
+      </w:r>
+    </w:p>
+    <w:p>
+      <w:pPr>
+        <w:pStyle w:val="BodyText"/>
+      </w:pPr>
+      <w:r>
+        <w:t>The study information will also explain that for verification of the data, representatives delegated by the sponsor, as well as relevant authorities, may require access to parts of medical records or trial records that are relevant to the trial, including the patient participant’s medical history.</w:t>
       </w:r>
     </w:p>
     <w:p>
       <w:pPr>
         <w:pStyle w:val="Heading1"/>
       </w:pPr>
-      <w:bookmarkStart w:id="191" w:name="_Toc155777584"/>
-      <w:bookmarkStart w:id="192" w:name="audits-and-inspections"/>
-      <w:bookmarkEnd w:id="190"/>
-      <w:r>
-        <w:t>8. Audits and inspections</w:t>
-      </w:r>
-      <w:bookmarkEnd w:id="191"/>
-    </w:p>
-    <w:p>
-      <w:pPr>
-        <w:pStyle w:val="FirstParagraph"/>
-      </w:pPr>
-      <w:r>
-        <w:t>Authorized representatives for the sponsor and Competent Authorities (CA) may carry out audits or inspections at the trial site, including source data verification. The investigator must ensure that all source documents are available for audits and inspections. The purpose of an audit or inspection is to systematically and independently review all trial-related activities and documents, to determine whether these activities were performed, registered, analyzed and reported correctly according to protocol, ICH- GCP and applicable regulations.</w:t>
-      </w:r>
-    </w:p>
-    <w:p>
-      <w:pPr>
-        <w:pStyle w:val="Heading1"/>
-      </w:pPr>
-      <w:bookmarkStart w:id="193" w:name="_Toc155777585"/>
-      <w:bookmarkStart w:id="194" w:name="ethics"/>
-      <w:bookmarkEnd w:id="192"/>
-      <w:r>
-        <w:t>9. Ethics</w:t>
-      </w:r>
-      <w:bookmarkEnd w:id="193"/>
-    </w:p>
-    <w:p>
-      <w:pPr>
-        <w:pStyle w:val="Heading2"/>
-      </w:pPr>
-      <w:bookmarkStart w:id="195" w:name="_Toc155777586"/>
-      <w:bookmarkStart w:id="196" w:name="Xe0806e4a59e9522910932ff33dfe2dc5d651a67"/>
-      <w:r>
-        <w:t>9.1 Compliance to the protocol, ICH-GCP and regulations</w:t>
-      </w:r>
-      <w:bookmarkEnd w:id="195"/>
-    </w:p>
-    <w:p>
-      <w:pPr>
-        <w:pStyle w:val="FirstParagraph"/>
-      </w:pPr>
-      <w:r>
-        <w:t>The trial will be performed in compliance with this clinical trial protocol, the Declaration of Helsinki, ICH-GCP (Good Clinical Practice), and current national regulations governing this clinical trial. This is to ensure the safety and integrity of the trial subjects as well as the quality of the data collected.</w:t>
-      </w:r>
-    </w:p>
-    <w:p>
-      <w:pPr>
-        <w:pStyle w:val="Heading2"/>
-      </w:pPr>
-      <w:bookmarkStart w:id="197" w:name="_Toc155777587"/>
-      <w:bookmarkStart w:id="198" w:name="ethical-review-of-the-trial"/>
-      <w:bookmarkEnd w:id="196"/>
-      <w:r>
-        <w:t>9.2 Ethical review of the trial</w:t>
-      </w:r>
-      <w:bookmarkEnd w:id="197"/>
-    </w:p>
-    <w:p>
-      <w:pPr>
-        <w:pStyle w:val="FirstParagraph"/>
-      </w:pPr>
-      <w:r>
-        <w:t>The final protocol will be submitted for ethical review at all participating hospitals, where possible, as well as the The George Institute for Global Health in India and Swedish Ethical Review Atuhortiy.</w:t>
-      </w:r>
-    </w:p>
-    <w:p>
-      <w:pPr>
-        <w:pStyle w:val="Heading2"/>
-      </w:pPr>
-      <w:bookmarkStart w:id="199" w:name="_Toc155777588"/>
-      <w:bookmarkStart w:id="200" w:name="procedure-for-obtaining-informed-consent"/>
-      <w:bookmarkEnd w:id="198"/>
-      <w:r>
-        <w:t>9.3 Procedure for obtaining informed consent</w:t>
-      </w:r>
-      <w:bookmarkEnd w:id="199"/>
-    </w:p>
-    <w:p>
-      <w:pPr>
-        <w:pStyle w:val="FirstParagraph"/>
-      </w:pPr>
-      <w:r>
-        <w:t>We will apply for a waiver of informed consent for collection of data from medical records including outcomes that are considered routinly collected data. We do this because it will not be possible for patients to opt out from being subjected to the intervention, as the intervention is delivered at the cluster level and involves training physicians in trauma life support, and these physicians cannot be expected to temporarily forget their training. All patients will however be informed about the study and will be given the opportunity have their data deleted before final data analysis.</w:t>
-      </w:r>
-    </w:p>
-    <w:p>
-      <w:pPr>
-        <w:pStyle w:val="BodyText"/>
-      </w:pPr>
-      <w:r>
-        <w:t>Clinical research coordinators will obtain informed consent from patients or a patient representative for follow up through interveiews. The clinical research coordinators will approach patients or patient representatives for consent in person after admission. If a patient is transferred to another hospital before the patient has had an opportunity to consent, then the clinical research coordinators will contact the patient or patient representative by phone.</w:t>
-      </w:r>
-    </w:p>
-    <w:p>
-      <w:pPr>
-        <w:pStyle w:val="Heading2"/>
-      </w:pPr>
-      <w:bookmarkStart w:id="201" w:name="_Toc155777589"/>
-      <w:bookmarkStart w:id="202" w:name="data-protection"/>
-      <w:bookmarkEnd w:id="200"/>
-      <w:r>
-        <w:lastRenderedPageBreak/>
-        <w:t>9.4 Data protection</w:t>
-      </w:r>
-      <w:bookmarkEnd w:id="201"/>
-    </w:p>
-    <w:p>
-      <w:pPr>
-        <w:pStyle w:val="FirstParagraph"/>
-      </w:pPr>
-      <w:r>
-        <w:t>We will ensure that appropriate agreements and/or other appropriate protective measures are taken to ensure that the data processing is performed in accordance with the provisions of the relevant legislation, before any data transfer takes place.</w:t>
-      </w:r>
-    </w:p>
-    <w:p>
-      <w:pPr>
-        <w:pStyle w:val="BodyText"/>
-      </w:pPr>
-      <w:r>
-        <w:t>In the study information provided to patient participants, they will be fully informed about how their trial data will be collected, used and disclosed. The study information and the informed consent form will explain how trial data are stored to maintain confidentiality in accordance with national data legislation</w:t>
-      </w:r>
-      <w:r>
-        <w:rPr>
-          <w:rStyle w:val="FootnoteReference"/>
-        </w:rPr>
-        <w:footnoteReference w:id="9"/>
-      </w:r>
-      <w:r>
-        <w:t>. All information processed by the sponsor will be pseudonymized.</w:t>
-      </w:r>
-    </w:p>
-    <w:p>
-      <w:pPr>
-        <w:pStyle w:val="BodyText"/>
-      </w:pPr>
-      <w:r>
-        <w:t>The study information will also explain that for verification of the data, representatives delegated by the sponsor, as well as relevant authorities, may require access to parts of medical records or trial records that are relevant to the trial, including the patient participant’s medical history.</w:t>
-      </w:r>
-    </w:p>
-    <w:p>
-      <w:pPr>
-        <w:pStyle w:val="Heading1"/>
-      </w:pPr>
-      <w:bookmarkStart w:id="203" w:name="_Toc155777590"/>
-      <w:bookmarkStart w:id="204" w:name="insurances"/>
-      <w:bookmarkEnd w:id="194"/>
-      <w:bookmarkEnd w:id="202"/>
+      <w:bookmarkStart w:id="216" w:name="_Toc155777590"/>
+      <w:bookmarkStart w:id="217" w:name="insurances"/>
+      <w:bookmarkEnd w:id="207"/>
+      <w:bookmarkEnd w:id="215"/>
       <w:r>
         <w:t>10. Insurances</w:t>
       </w:r>
-      <w:bookmarkEnd w:id="203"/>
+      <w:bookmarkEnd w:id="216"/>
     </w:p>
     <w:p>
       <w:pPr>
@@ -10405,13 +10498,13 @@
       <w:pPr>
         <w:pStyle w:val="Heading1"/>
       </w:pPr>
-      <w:bookmarkStart w:id="205" w:name="_Toc155777591"/>
-      <w:bookmarkStart w:id="206" w:name="substantial-changes-to-the-trial"/>
-      <w:bookmarkEnd w:id="204"/>
+      <w:bookmarkStart w:id="218" w:name="_Toc155777591"/>
+      <w:bookmarkStart w:id="219" w:name="substantial-changes-to-the-trial"/>
+      <w:bookmarkEnd w:id="217"/>
       <w:r>
         <w:t>11. Substantial changes to the trial</w:t>
       </w:r>
-      <w:bookmarkEnd w:id="205"/>
+      <w:bookmarkEnd w:id="218"/>
     </w:p>
     <w:p>
       <w:pPr>
@@ -10425,13 +10518,14 @@
       <w:pPr>
         <w:pStyle w:val="Heading1"/>
       </w:pPr>
-      <w:bookmarkStart w:id="207" w:name="_Toc155777592"/>
-      <w:bookmarkStart w:id="208" w:name="Xc17b41b20b820bca94d2a36ea19933b641b018a"/>
-      <w:bookmarkEnd w:id="206"/>
-      <w:r>
+      <w:bookmarkStart w:id="220" w:name="_Toc155777592"/>
+      <w:bookmarkStart w:id="221" w:name="Xc17b41b20b820bca94d2a36ea19933b641b018a"/>
+      <w:bookmarkEnd w:id="219"/>
+      <w:r>
+        <w:lastRenderedPageBreak/>
         <w:t>12. Collection, handling, and archiving of data</w:t>
       </w:r>
-      <w:bookmarkEnd w:id="207"/>
+      <w:bookmarkEnd w:id="220"/>
     </w:p>
     <w:p>
       <w:pPr>
@@ -10456,23 +10550,19 @@
         <w:footnoteReference w:id="12"/>
       </w:r>
       <w:r>
-        <w:t xml:space="preserve">. Access is granted by the project PI or authorized delegates. Metadata will be publicly accessible via a persistent DOI, and anonymised data will be released upon </w:t>
-      </w:r>
-      <w:r>
-        <w:lastRenderedPageBreak/>
-        <w:t>project completion. The data management plan is published (https://doi.org/10.5281/zenodo.7748764).</w:t>
+        <w:t>. Access is granted by the project PI or authorized delegates. Metadata will be publicly accessible via a persistent DOI, and anonymised data will be released upon project completion. The data management plan is published (https://doi.org/10.5281/zenodo.7748764).</w:t>
       </w:r>
     </w:p>
     <w:p>
       <w:pPr>
         <w:pStyle w:val="Heading2"/>
       </w:pPr>
-      <w:bookmarkStart w:id="209" w:name="_Toc155777593"/>
-      <w:bookmarkStart w:id="210" w:name="source-data"/>
+      <w:bookmarkStart w:id="222" w:name="_Toc155777593"/>
+      <w:bookmarkStart w:id="223" w:name="source-data"/>
       <w:r>
         <w:t>12.1 Source data</w:t>
       </w:r>
-      <w:bookmarkEnd w:id="209"/>
+      <w:bookmarkEnd w:id="222"/>
     </w:p>
     <w:p>
       <w:pPr>
@@ -10536,13 +10626,14 @@
       <w:pPr>
         <w:pStyle w:val="Heading2"/>
       </w:pPr>
-      <w:bookmarkStart w:id="211" w:name="_Toc155777594"/>
-      <w:bookmarkStart w:id="212" w:name="sec-variables"/>
-      <w:bookmarkEnd w:id="210"/>
-      <w:r>
+      <w:bookmarkStart w:id="224" w:name="_Toc155777594"/>
+      <w:bookmarkStart w:id="225" w:name="sec-variables"/>
+      <w:bookmarkEnd w:id="223"/>
+      <w:r>
+        <w:lastRenderedPageBreak/>
         <w:t>12.2 Variables</w:t>
       </w:r>
-      <w:bookmarkEnd w:id="211"/>
+      <w:bookmarkEnd w:id="224"/>
     </w:p>
     <w:p>
       <w:pPr>
@@ -10560,12 +10651,12 @@
       <w:pPr>
         <w:pStyle w:val="Heading3"/>
       </w:pPr>
-      <w:bookmarkStart w:id="213" w:name="_Toc155777595"/>
-      <w:bookmarkStart w:id="214" w:name="baseline"/>
+      <w:bookmarkStart w:id="226" w:name="_Toc155777595"/>
+      <w:bookmarkStart w:id="227" w:name="baseline"/>
       <w:r>
         <w:t>12.2.1 Baseline</w:t>
       </w:r>
-      <w:bookmarkEnd w:id="213"/>
+      <w:bookmarkEnd w:id="226"/>
     </w:p>
     <w:p>
       <w:pPr>
@@ -10667,7 +10758,6 @@
           <w:b/>
           <w:bCs/>
         </w:rPr>
-        <w:lastRenderedPageBreak/>
         <w:t>Mechanism of injury</w:t>
       </w:r>
       <w:r>
@@ -10746,13 +10836,13 @@
       <w:pPr>
         <w:pStyle w:val="Heading3"/>
       </w:pPr>
-      <w:bookmarkStart w:id="215" w:name="_Toc155777596"/>
-      <w:bookmarkStart w:id="216" w:name="pre-hospital-data"/>
-      <w:bookmarkEnd w:id="214"/>
+      <w:bookmarkStart w:id="228" w:name="_Toc155777596"/>
+      <w:bookmarkStart w:id="229" w:name="pre-hospital-data"/>
+      <w:bookmarkEnd w:id="227"/>
       <w:r>
         <w:t>12.2.2 Pre-Hospital Data</w:t>
       </w:r>
-      <w:bookmarkEnd w:id="215"/>
+      <w:bookmarkEnd w:id="228"/>
     </w:p>
     <w:p>
       <w:pPr>
@@ -10845,13 +10935,13 @@
       <w:pPr>
         <w:pStyle w:val="Heading3"/>
       </w:pPr>
-      <w:bookmarkStart w:id="217" w:name="_Toc155777597"/>
-      <w:bookmarkStart w:id="218" w:name="emergency-department-data"/>
-      <w:bookmarkEnd w:id="216"/>
+      <w:bookmarkStart w:id="230" w:name="_Toc155777597"/>
+      <w:bookmarkStart w:id="231" w:name="emergency-department-data"/>
+      <w:bookmarkEnd w:id="229"/>
       <w:r>
         <w:t>12.2.3 Emergency Department Data</w:t>
       </w:r>
-      <w:bookmarkEnd w:id="217"/>
+      <w:bookmarkEnd w:id="230"/>
     </w:p>
     <w:p>
       <w:pPr>
@@ -11205,13 +11295,14 @@
       <w:pPr>
         <w:pStyle w:val="Heading3"/>
       </w:pPr>
-      <w:bookmarkStart w:id="219" w:name="_Toc155777598"/>
-      <w:bookmarkStart w:id="220" w:name="hospital-data"/>
-      <w:bookmarkEnd w:id="218"/>
-      <w:r>
+      <w:bookmarkStart w:id="232" w:name="_Toc155777598"/>
+      <w:bookmarkStart w:id="233" w:name="hospital-data"/>
+      <w:bookmarkEnd w:id="231"/>
+      <w:r>
+        <w:lastRenderedPageBreak/>
         <w:t>12.2.4 Hospital Data</w:t>
       </w:r>
-      <w:bookmarkEnd w:id="219"/>
+      <w:bookmarkEnd w:id="232"/>
     </w:p>
     <w:p>
       <w:pPr>
@@ -11371,7 +11462,6 @@
           <w:b/>
           <w:bCs/>
         </w:rPr>
-        <w:lastRenderedPageBreak/>
         <w:t>Date and time of discharge from the participating centre, and the discharge destination</w:t>
       </w:r>
       <w:r>
@@ -11392,13 +11482,13 @@
       <w:pPr>
         <w:pStyle w:val="Heading3"/>
       </w:pPr>
-      <w:bookmarkStart w:id="221" w:name="_Toc155777599"/>
-      <w:bookmarkStart w:id="222" w:name="injury-data"/>
-      <w:bookmarkEnd w:id="220"/>
+      <w:bookmarkStart w:id="234" w:name="_Toc155777599"/>
+      <w:bookmarkStart w:id="235" w:name="injury-data"/>
+      <w:bookmarkEnd w:id="233"/>
       <w:r>
         <w:t>12.2.5 Injury Data</w:t>
       </w:r>
-      <w:bookmarkEnd w:id="221"/>
+      <w:bookmarkEnd w:id="234"/>
     </w:p>
     <w:p>
       <w:pPr>
@@ -11433,13 +11523,13 @@
       <w:pPr>
         <w:pStyle w:val="Heading3"/>
       </w:pPr>
-      <w:bookmarkStart w:id="223" w:name="_Toc155777600"/>
-      <w:bookmarkStart w:id="224" w:name="outcomes-1"/>
-      <w:bookmarkEnd w:id="222"/>
+      <w:bookmarkStart w:id="236" w:name="_Toc155777600"/>
+      <w:bookmarkStart w:id="237" w:name="outcomes-1"/>
+      <w:bookmarkEnd w:id="235"/>
       <w:r>
         <w:t>12.2.6 Outcomes</w:t>
       </w:r>
-      <w:bookmarkEnd w:id="223"/>
+      <w:bookmarkEnd w:id="236"/>
     </w:p>
     <w:p>
       <w:pPr>
@@ -11561,13 +11651,13 @@
       <w:pPr>
         <w:pStyle w:val="Heading3"/>
       </w:pPr>
-      <w:bookmarkStart w:id="225" w:name="_Toc155777601"/>
-      <w:bookmarkStart w:id="226" w:name="safety-events"/>
-      <w:bookmarkEnd w:id="224"/>
+      <w:bookmarkStart w:id="238" w:name="_Toc155777601"/>
+      <w:bookmarkStart w:id="239" w:name="safety-events"/>
+      <w:bookmarkEnd w:id="237"/>
       <w:r>
         <w:t>12.2.7 Safety Events</w:t>
       </w:r>
-      <w:bookmarkEnd w:id="225"/>
+      <w:bookmarkEnd w:id="238"/>
     </w:p>
     <w:p>
       <w:pPr>
@@ -11660,15 +11750,15 @@
       <w:pPr>
         <w:pStyle w:val="Heading1"/>
       </w:pPr>
-      <w:bookmarkStart w:id="227" w:name="_Toc155777602"/>
-      <w:bookmarkStart w:id="228" w:name="trial-organization"/>
-      <w:bookmarkEnd w:id="208"/>
-      <w:bookmarkEnd w:id="212"/>
-      <w:bookmarkEnd w:id="226"/>
+      <w:bookmarkStart w:id="240" w:name="_Toc155777602"/>
+      <w:bookmarkStart w:id="241" w:name="trial-organization"/>
+      <w:bookmarkEnd w:id="221"/>
+      <w:bookmarkEnd w:id="225"/>
+      <w:bookmarkEnd w:id="239"/>
       <w:r>
         <w:t>13. Trial Organization</w:t>
       </w:r>
-      <w:bookmarkEnd w:id="227"/>
+      <w:bookmarkEnd w:id="240"/>
     </w:p>
     <w:p>
       <w:pPr>
@@ -11686,13 +11776,14 @@
       <w:pPr>
         <w:pStyle w:val="Heading1"/>
       </w:pPr>
-      <w:bookmarkStart w:id="229" w:name="_Toc155777603"/>
-      <w:bookmarkStart w:id="230" w:name="funding"/>
-      <w:bookmarkEnd w:id="228"/>
-      <w:r>
+      <w:bookmarkStart w:id="242" w:name="_Toc155777603"/>
+      <w:bookmarkStart w:id="243" w:name="funding"/>
+      <w:bookmarkEnd w:id="241"/>
+      <w:r>
+        <w:lastRenderedPageBreak/>
         <w:t>14. Funding</w:t>
       </w:r>
-      <w:bookmarkEnd w:id="229"/>
+      <w:bookmarkEnd w:id="242"/>
     </w:p>
     <w:p>
       <w:pPr>
@@ -11710,13 +11801,13 @@
       <w:pPr>
         <w:pStyle w:val="Heading1"/>
       </w:pPr>
-      <w:bookmarkStart w:id="231" w:name="_Toc155777604"/>
-      <w:bookmarkStart w:id="232" w:name="Xa02c8ea30126bed8a88472fd16e8658d6d979bd"/>
-      <w:bookmarkEnd w:id="230"/>
+      <w:bookmarkStart w:id="244" w:name="_Toc155777604"/>
+      <w:bookmarkStart w:id="245" w:name="Xa02c8ea30126bed8a88472fd16e8658d6d979bd"/>
+      <w:bookmarkEnd w:id="243"/>
       <w:r>
         <w:t>15. Notification of trial completion, reporting, and publication</w:t>
       </w:r>
-      <w:bookmarkEnd w:id="231"/>
+      <w:bookmarkEnd w:id="244"/>
     </w:p>
     <w:p>
       <w:pPr>
@@ -11734,21 +11825,20 @@
       <w:pPr>
         <w:pStyle w:val="Heading1"/>
       </w:pPr>
-      <w:bookmarkStart w:id="233" w:name="_Toc155777605"/>
-      <w:bookmarkStart w:id="234" w:name="references"/>
-      <w:bookmarkEnd w:id="232"/>
-      <w:r>
-        <w:lastRenderedPageBreak/>
+      <w:bookmarkStart w:id="246" w:name="_Toc155777605"/>
+      <w:bookmarkStart w:id="247" w:name="references"/>
+      <w:bookmarkEnd w:id="245"/>
+      <w:r>
         <w:t>16. References</w:t>
       </w:r>
-      <w:bookmarkEnd w:id="233"/>
+      <w:bookmarkEnd w:id="246"/>
     </w:p>
     <w:p>
       <w:pPr>
         <w:pStyle w:val="Bibliography"/>
       </w:pPr>
-      <w:bookmarkStart w:id="235" w:name="ref-injuries2020"/>
-      <w:bookmarkStart w:id="236" w:name="refs"/>
+      <w:bookmarkStart w:id="248" w:name="ref-injuries2020"/>
+      <w:bookmarkStart w:id="249" w:name="refs"/>
       <w:r>
         <w:t xml:space="preserve">1. </w:t>
       </w:r>
@@ -11806,8 +11896,8 @@
       <w:pPr>
         <w:pStyle w:val="Bibliography"/>
       </w:pPr>
-      <w:bookmarkStart w:id="237" w:name="ref-GBD2020"/>
-      <w:bookmarkEnd w:id="235"/>
+      <w:bookmarkStart w:id="250" w:name="ref-GBD2020"/>
+      <w:bookmarkEnd w:id="248"/>
       <w:r>
         <w:t xml:space="preserve">2. </w:t>
       </w:r>
@@ -11851,8 +11941,8 @@
       <w:pPr>
         <w:pStyle w:val="Bibliography"/>
       </w:pPr>
-      <w:bookmarkStart w:id="238" w:name="ref-Rauf2019"/>
-      <w:bookmarkEnd w:id="237"/>
+      <w:bookmarkStart w:id="251" w:name="ref-Rauf2019"/>
+      <w:bookmarkEnd w:id="250"/>
       <w:r>
         <w:t xml:space="preserve">3. </w:t>
       </w:r>
@@ -11906,8 +11996,8 @@
       <w:pPr>
         <w:pStyle w:val="Bibliography"/>
       </w:pPr>
-      <w:bookmarkStart w:id="239" w:name="ref-Roy2017"/>
-      <w:bookmarkEnd w:id="238"/>
+      <w:bookmarkStart w:id="252" w:name="ref-Roy2017"/>
+      <w:bookmarkEnd w:id="251"/>
       <w:r>
         <w:t xml:space="preserve">4. </w:t>
       </w:r>
@@ -11961,8 +12051,8 @@
       <w:pPr>
         <w:pStyle w:val="Bibliography"/>
       </w:pPr>
-      <w:bookmarkStart w:id="240" w:name="ref-Callcut2019"/>
-      <w:bookmarkEnd w:id="239"/>
+      <w:bookmarkStart w:id="253" w:name="ref-Callcut2019"/>
+      <w:bookmarkEnd w:id="252"/>
       <w:r>
         <w:t xml:space="preserve">5. </w:t>
       </w:r>
@@ -12016,8 +12106,8 @@
       <w:pPr>
         <w:pStyle w:val="Bibliography"/>
       </w:pPr>
-      <w:bookmarkStart w:id="241" w:name="ref-Ghorbani2018"/>
-      <w:bookmarkEnd w:id="240"/>
+      <w:bookmarkStart w:id="254" w:name="ref-Ghorbani2018"/>
+      <w:bookmarkEnd w:id="253"/>
       <w:r>
         <w:t xml:space="preserve">6. </w:t>
       </w:r>
@@ -12071,8 +12161,8 @@
       <w:pPr>
         <w:pStyle w:val="Bibliography"/>
       </w:pPr>
-      <w:bookmarkStart w:id="242" w:name="ref-Mohammad2013"/>
-      <w:bookmarkEnd w:id="241"/>
+      <w:bookmarkStart w:id="255" w:name="ref-Mohammad2013"/>
+      <w:bookmarkEnd w:id="254"/>
       <w:r>
         <w:t xml:space="preserve">7. </w:t>
       </w:r>
@@ -12126,8 +12216,8 @@
       <w:pPr>
         <w:pStyle w:val="Bibliography"/>
       </w:pPr>
-      <w:bookmarkStart w:id="243" w:name="ref-Jayaraman2014"/>
-      <w:bookmarkEnd w:id="242"/>
+      <w:bookmarkStart w:id="256" w:name="ref-Jayaraman2014"/>
+      <w:bookmarkEnd w:id="255"/>
       <w:r>
         <w:t xml:space="preserve">8. </w:t>
       </w:r>
@@ -12171,8 +12261,8 @@
       <w:pPr>
         <w:pStyle w:val="Bibliography"/>
       </w:pPr>
-      <w:bookmarkStart w:id="244" w:name="ref-Kadhum2020"/>
-      <w:bookmarkEnd w:id="243"/>
+      <w:bookmarkStart w:id="257" w:name="ref-Kadhum2020"/>
+      <w:bookmarkEnd w:id="256"/>
       <w:r>
         <w:t xml:space="preserve">9. </w:t>
       </w:r>
@@ -12226,8 +12316,8 @@
       <w:pPr>
         <w:pStyle w:val="Bibliography"/>
       </w:pPr>
-      <w:bookmarkStart w:id="245" w:name="ref-Jin2021"/>
-      <w:bookmarkEnd w:id="244"/>
+      <w:bookmarkStart w:id="258" w:name="ref-Jin2021"/>
+      <w:bookmarkEnd w:id="257"/>
       <w:r>
         <w:t xml:space="preserve">10. </w:t>
       </w:r>
@@ -12281,8 +12371,8 @@
       <w:pPr>
         <w:pStyle w:val="Bibliography"/>
       </w:pPr>
-      <w:bookmarkStart w:id="246" w:name="ref-acsAtls2018"/>
-      <w:bookmarkEnd w:id="245"/>
+      <w:bookmarkStart w:id="259" w:name="ref-acsAtls2018"/>
+      <w:bookmarkEnd w:id="258"/>
       <w:r>
         <w:t xml:space="preserve">11. </w:t>
       </w:r>
@@ -12305,8 +12395,8 @@
       <w:pPr>
         <w:pStyle w:val="Bibliography"/>
       </w:pPr>
-      <w:bookmarkStart w:id="247" w:name="ref-ACS2022"/>
-      <w:bookmarkEnd w:id="246"/>
+      <w:bookmarkStart w:id="260" w:name="ref-ACS2022"/>
+      <w:bookmarkEnd w:id="259"/>
       <w:r>
         <w:t xml:space="preserve">12. </w:t>
       </w:r>
@@ -12329,9 +12419,10 @@
       <w:pPr>
         <w:pStyle w:val="Bibliography"/>
       </w:pPr>
-      <w:bookmarkStart w:id="248" w:name="ref-Ali1995"/>
-      <w:bookmarkEnd w:id="247"/>
-      <w:r>
+      <w:bookmarkStart w:id="261" w:name="ref-Ali1995"/>
+      <w:bookmarkEnd w:id="260"/>
+      <w:r>
+        <w:lastRenderedPageBreak/>
         <w:t xml:space="preserve">13. </w:t>
       </w:r>
       <w:r>
@@ -12398,8 +12489,8 @@
       <w:pPr>
         <w:pStyle w:val="Bibliography"/>
       </w:pPr>
-      <w:bookmarkStart w:id="249" w:name="ref-Ali1996"/>
-      <w:bookmarkEnd w:id="248"/>
+      <w:bookmarkStart w:id="262" w:name="ref-Ali1996"/>
+      <w:bookmarkEnd w:id="261"/>
       <w:r>
         <w:t xml:space="preserve">14. </w:t>
       </w:r>
@@ -12453,8 +12544,8 @@
       <w:pPr>
         <w:pStyle w:val="Bibliography"/>
       </w:pPr>
-      <w:bookmarkStart w:id="250" w:name="ref-Ali1999"/>
-      <w:bookmarkEnd w:id="249"/>
+      <w:bookmarkStart w:id="263" w:name="ref-Ali1999"/>
+      <w:bookmarkEnd w:id="262"/>
       <w:r>
         <w:t xml:space="preserve">15. </w:t>
       </w:r>
@@ -12508,10 +12599,9 @@
       <w:pPr>
         <w:pStyle w:val="Bibliography"/>
       </w:pPr>
-      <w:bookmarkStart w:id="251" w:name="ref-Vestrup1988"/>
-      <w:bookmarkEnd w:id="250"/>
-      <w:r>
-        <w:lastRenderedPageBreak/>
+      <w:bookmarkStart w:id="264" w:name="ref-Vestrup1988"/>
+      <w:bookmarkEnd w:id="263"/>
+      <w:r>
         <w:t xml:space="preserve">16. </w:t>
       </w:r>
       <w:r>
@@ -12564,8 +12654,8 @@
       <w:pPr>
         <w:pStyle w:val="Bibliography"/>
       </w:pPr>
-      <w:bookmarkStart w:id="252" w:name="ref-Ariyanayagam1992"/>
-      <w:bookmarkEnd w:id="251"/>
+      <w:bookmarkStart w:id="265" w:name="ref-Ariyanayagam1992"/>
+      <w:bookmarkEnd w:id="264"/>
       <w:r>
         <w:t xml:space="preserve">17. </w:t>
       </w:r>
@@ -12608,8 +12698,8 @@
       <w:pPr>
         <w:pStyle w:val="Bibliography"/>
       </w:pPr>
-      <w:bookmarkStart w:id="253" w:name="ref-Ali1993"/>
-      <w:bookmarkEnd w:id="252"/>
+      <w:bookmarkStart w:id="266" w:name="ref-Ali1993"/>
+      <w:bookmarkEnd w:id="265"/>
       <w:r>
         <w:t xml:space="preserve">18. </w:t>
       </w:r>
@@ -12663,8 +12753,8 @@
       <w:pPr>
         <w:pStyle w:val="Bibliography"/>
       </w:pPr>
-      <w:bookmarkStart w:id="254" w:name="ref-Olson2001"/>
-      <w:bookmarkEnd w:id="253"/>
+      <w:bookmarkStart w:id="267" w:name="ref-Olson2001"/>
+      <w:bookmarkEnd w:id="266"/>
       <w:r>
         <w:t xml:space="preserve">19. </w:t>
       </w:r>
@@ -12718,8 +12808,8 @@
       <w:pPr>
         <w:pStyle w:val="Bibliography"/>
       </w:pPr>
-      <w:bookmarkStart w:id="255" w:name="ref-vanOlden2004"/>
-      <w:bookmarkEnd w:id="254"/>
+      <w:bookmarkStart w:id="268" w:name="ref-vanOlden2004"/>
+      <w:bookmarkEnd w:id="267"/>
       <w:r>
         <w:t xml:space="preserve">20. </w:t>
       </w:r>
@@ -12773,8 +12863,8 @@
       <w:pPr>
         <w:pStyle w:val="Bibliography"/>
       </w:pPr>
-      <w:bookmarkStart w:id="256" w:name="ref-Wang2010"/>
-      <w:bookmarkEnd w:id="255"/>
+      <w:bookmarkStart w:id="269" w:name="ref-Wang2010"/>
+      <w:bookmarkEnd w:id="268"/>
       <w:r>
         <w:t xml:space="preserve">21. </w:t>
       </w:r>
@@ -12828,8 +12918,8 @@
       <w:pPr>
         <w:pStyle w:val="Bibliography"/>
       </w:pPr>
-      <w:bookmarkStart w:id="257" w:name="ref-Drimousis2011"/>
-      <w:bookmarkEnd w:id="256"/>
+      <w:bookmarkStart w:id="270" w:name="ref-Drimousis2011"/>
+      <w:bookmarkEnd w:id="269"/>
       <w:r>
         <w:t xml:space="preserve">22. </w:t>
       </w:r>
@@ -12883,8 +12973,8 @@
       <w:pPr>
         <w:pStyle w:val="Bibliography"/>
       </w:pPr>
-      <w:bookmarkStart w:id="258" w:name="ref-Hashmi2013"/>
-      <w:bookmarkEnd w:id="257"/>
+      <w:bookmarkStart w:id="271" w:name="ref-Hashmi2013"/>
+      <w:bookmarkEnd w:id="270"/>
       <w:r>
         <w:t xml:space="preserve">23. </w:t>
       </w:r>
@@ -12938,8 +13028,8 @@
       <w:pPr>
         <w:pStyle w:val="Bibliography"/>
       </w:pPr>
-      <w:bookmarkStart w:id="259" w:name="ref-Petroze2014"/>
-      <w:bookmarkEnd w:id="258"/>
+      <w:bookmarkStart w:id="272" w:name="ref-Petroze2014"/>
+      <w:bookmarkEnd w:id="271"/>
       <w:r>
         <w:t xml:space="preserve">24. </w:t>
       </w:r>
@@ -12993,8 +13083,8 @@
       <w:pPr>
         <w:pStyle w:val="Bibliography"/>
       </w:pPr>
-      <w:bookmarkStart w:id="260" w:name="ref-Bellanova2016"/>
-      <w:bookmarkEnd w:id="259"/>
+      <w:bookmarkStart w:id="273" w:name="ref-Bellanova2016"/>
+      <w:bookmarkEnd w:id="272"/>
       <w:r>
         <w:t xml:space="preserve">25. </w:t>
       </w:r>
@@ -13046,8 +13136,8 @@
       <w:pPr>
         <w:pStyle w:val="Bibliography"/>
       </w:pPr>
-      <w:bookmarkStart w:id="261" w:name="ref-GerdinWärnberg2022"/>
-      <w:bookmarkEnd w:id="260"/>
+      <w:bookmarkStart w:id="274" w:name="ref-GerdinWärnberg2022"/>
+      <w:bookmarkEnd w:id="273"/>
       <w:r>
         <w:t xml:space="preserve">26. </w:t>
       </w:r>
@@ -13129,8 +13219,8 @@
       <w:pPr>
         <w:pStyle w:val="Bibliography"/>
       </w:pPr>
-      <w:bookmarkStart w:id="262" w:name="ref-Hemming2015"/>
-      <w:bookmarkEnd w:id="261"/>
+      <w:bookmarkStart w:id="275" w:name="ref-Hemming2015"/>
+      <w:bookmarkEnd w:id="274"/>
       <w:r>
         <w:t xml:space="preserve">27. </w:t>
       </w:r>
@@ -13184,9 +13274,10 @@
       <w:pPr>
         <w:pStyle w:val="Bibliography"/>
       </w:pPr>
-      <w:bookmarkStart w:id="263" w:name="ref-Hemming2020May"/>
-      <w:bookmarkEnd w:id="262"/>
-      <w:r>
+      <w:bookmarkStart w:id="276" w:name="ref-Hemming2020May"/>
+      <w:bookmarkEnd w:id="275"/>
+      <w:r>
+        <w:lastRenderedPageBreak/>
         <w:t xml:space="preserve">28. </w:t>
       </w:r>
       <w:r>
@@ -13239,8 +13330,8 @@
       <w:pPr>
         <w:pStyle w:val="Bibliography"/>
       </w:pPr>
-      <w:bookmarkStart w:id="264" w:name="ref-Kasza2022"/>
-      <w:bookmarkEnd w:id="263"/>
+      <w:bookmarkStart w:id="277" w:name="ref-Kasza2022"/>
+      <w:bookmarkEnd w:id="276"/>
       <w:r>
         <w:t xml:space="preserve">29. </w:t>
       </w:r>
@@ -13294,8 +13385,8 @@
       <w:pPr>
         <w:pStyle w:val="Bibliography"/>
       </w:pPr>
-      <w:bookmarkStart w:id="265" w:name="ref-STEPCARE2023"/>
-      <w:bookmarkEnd w:id="264"/>
+      <w:bookmarkStart w:id="278" w:name="ref-STEPCARE2023"/>
+      <w:bookmarkEnd w:id="277"/>
       <w:r>
         <w:t xml:space="preserve">30. </w:t>
       </w:r>
@@ -13319,10 +13410,9 @@
       <w:pPr>
         <w:pStyle w:val="Bibliography"/>
       </w:pPr>
-      <w:bookmarkStart w:id="266" w:name="ref-Diaz2021"/>
-      <w:bookmarkEnd w:id="265"/>
-      <w:r>
-        <w:lastRenderedPageBreak/>
+      <w:bookmarkStart w:id="279" w:name="ref-Diaz2021"/>
+      <w:bookmarkEnd w:id="278"/>
+      <w:r>
         <w:t xml:space="preserve">31. </w:t>
       </w:r>
       <w:r>
@@ -13389,8 +13479,8 @@
       <w:pPr>
         <w:pStyle w:val="Bibliography"/>
       </w:pPr>
-      <w:bookmarkStart w:id="267" w:name="ref-Li2020"/>
-      <w:bookmarkEnd w:id="266"/>
+      <w:bookmarkStart w:id="280" w:name="ref-Li2020"/>
+      <w:bookmarkEnd w:id="279"/>
       <w:r>
         <w:t xml:space="preserve">32. </w:t>
       </w:r>
@@ -13444,8 +13534,8 @@
       <w:pPr>
         <w:pStyle w:val="Bibliography"/>
       </w:pPr>
-      <w:bookmarkStart w:id="268" w:name="ref-Campbell2005"/>
-      <w:bookmarkEnd w:id="267"/>
+      <w:bookmarkStart w:id="281" w:name="ref-Campbell2005"/>
+      <w:bookmarkEnd w:id="280"/>
       <w:r>
         <w:t xml:space="preserve">33. </w:t>
       </w:r>
@@ -13513,8 +13603,8 @@
       <w:pPr>
         <w:pStyle w:val="Bibliography"/>
       </w:pPr>
-      <w:bookmarkStart w:id="269" w:name="ref-Eldridge2015"/>
-      <w:bookmarkEnd w:id="268"/>
+      <w:bookmarkStart w:id="282" w:name="ref-Eldridge2015"/>
+      <w:bookmarkEnd w:id="281"/>
       <w:r>
         <w:t xml:space="preserve">34. </w:t>
       </w:r>
@@ -13568,8 +13658,8 @@
       <w:pPr>
         <w:pStyle w:val="Bibliography"/>
       </w:pPr>
-      <w:bookmarkStart w:id="270" w:name="ref-Hemming2020Feb"/>
-      <w:bookmarkEnd w:id="269"/>
+      <w:bookmarkStart w:id="283" w:name="ref-Hemming2020Feb"/>
+      <w:bookmarkEnd w:id="282"/>
       <w:r>
         <w:t xml:space="preserve">35. </w:t>
       </w:r>
@@ -13592,21 +13682,7 @@
           <w:rPr>
             <w:rStyle w:val="Hyperlink"/>
           </w:rPr>
-          <w:t>A tutorial on sample size calculation for multiple-period cluster randomized parallel, cross-</w:t>
-        </w:r>
-        <w:proofErr w:type="gramStart"/>
-        <w:r>
-          <w:rPr>
-            <w:rStyle w:val="Hyperlink"/>
-          </w:rPr>
-          <w:t>over</w:t>
-        </w:r>
-        <w:proofErr w:type="gramEnd"/>
-        <w:r>
-          <w:rPr>
-            <w:rStyle w:val="Hyperlink"/>
-          </w:rPr>
-          <w:t xml:space="preserve"> and stepped-wedge trials using the shiny CRT calculator</w:t>
+          <w:t>A tutorial on sample size calculation for multiple-period cluster randomized parallel, cross-over and stepped-wedge trials using the shiny CRT calculator</w:t>
         </w:r>
       </w:hyperlink>
       <w:r>
@@ -13637,8 +13713,8 @@
       <w:pPr>
         <w:pStyle w:val="Bibliography"/>
       </w:pPr>
-      <w:bookmarkStart w:id="271" w:name="ref-Martin2016"/>
-      <w:bookmarkEnd w:id="270"/>
+      <w:bookmarkStart w:id="284" w:name="ref-Martin2016"/>
+      <w:bookmarkEnd w:id="283"/>
       <w:r>
         <w:t xml:space="preserve">36. </w:t>
       </w:r>
@@ -13692,8 +13768,8 @@
       <w:pPr>
         <w:pStyle w:val="Bibliography"/>
       </w:pPr>
-      <w:bookmarkStart w:id="272" w:name="ref-Korevaar2021"/>
-      <w:bookmarkEnd w:id="271"/>
+      <w:bookmarkStart w:id="285" w:name="ref-Korevaar2021"/>
+      <w:bookmarkEnd w:id="284"/>
       <w:r>
         <w:t xml:space="preserve">37. </w:t>
       </w:r>
@@ -13747,27 +13823,27 @@
       <w:pPr>
         <w:pStyle w:val="Heading1"/>
       </w:pPr>
-      <w:bookmarkStart w:id="273" w:name="_Toc155777606"/>
-      <w:bookmarkStart w:id="274" w:name="appendices"/>
-      <w:bookmarkEnd w:id="234"/>
-      <w:bookmarkEnd w:id="236"/>
-      <w:bookmarkEnd w:id="272"/>
+      <w:bookmarkStart w:id="286" w:name="_Toc155777606"/>
+      <w:bookmarkStart w:id="287" w:name="appendices"/>
+      <w:bookmarkEnd w:id="247"/>
+      <w:bookmarkEnd w:id="249"/>
+      <w:bookmarkEnd w:id="285"/>
       <w:r>
         <w:lastRenderedPageBreak/>
         <w:t>17. Appendices</w:t>
       </w:r>
-      <w:bookmarkEnd w:id="273"/>
+      <w:bookmarkEnd w:id="286"/>
     </w:p>
     <w:p>
       <w:pPr>
         <w:pStyle w:val="Heading2"/>
       </w:pPr>
-      <w:bookmarkStart w:id="275" w:name="_Toc155777607"/>
-      <w:bookmarkStart w:id="276" w:name="X3fa50696d6e2531d34d9a3ff77dc0a2ba8099c2"/>
+      <w:bookmarkStart w:id="288" w:name="_Toc155777607"/>
+      <w:bookmarkStart w:id="289" w:name="X3fa50696d6e2531d34d9a3ff77dc0a2ba8099c2"/>
       <w:r>
         <w:t>17.1 Cluster screening instrument</w:t>
       </w:r>
-      <w:bookmarkEnd w:id="275"/>
+      <w:bookmarkEnd w:id="288"/>
     </w:p>
     <w:p>
       <w:pPr>
@@ -13976,8 +14052,8 @@
           </wp:inline>
         </w:drawing>
       </w:r>
-      <w:bookmarkEnd w:id="274"/>
-      <w:bookmarkEnd w:id="276"/>
+      <w:bookmarkEnd w:id="287"/>
+      <w:bookmarkEnd w:id="289"/>
     </w:p>
     <w:sectPr>
       <w:pgSz w:w="12240" w:h="15840"/>
@@ -13990,7 +14066,7 @@
 
 <file path=word/comments.xml><?xml version="1.0" encoding="utf-8"?>
 <w:comments xmlns:wpc="http://schemas.microsoft.com/office/word/2010/wordprocessingCanvas" xmlns:cx="http://schemas.microsoft.com/office/drawing/2014/chartex" xmlns:cx1="http://schemas.microsoft.com/office/drawing/2015/9/8/chartex" xmlns:cx2="http://schemas.microsoft.com/office/drawing/2015/10/21/chartex" xmlns:cx3="http://schemas.microsoft.com/office/drawing/2016/5/9/chartex" xmlns:cx4="http://schemas.microsoft.com/office/drawing/2016/5/10/chartex" xmlns:cx5="http://schemas.microsoft.com/office/drawing/2016/5/11/chartex" xmlns:cx6="http://schemas.microsoft.com/office/drawing/2016/5/12/chartex" xmlns:cx7="http://schemas.microsoft.com/office/drawing/2016/5/13/chartex" xmlns:cx8="http://schemas.microsoft.com/office/drawing/2016/5/14/chartex" xmlns:mc="http://schemas.openxmlformats.org/markup-compatibility/2006" xmlns:aink="http://schemas.microsoft.com/office/drawing/2016/ink" xmlns:am3d="http://schemas.microsoft.com/office/drawing/2017/model3d" xmlns:o="urn:schemas-microsoft-com:office:office" xmlns:oel="http://schemas.microsoft.com/office/2019/extlst" xmlns:r="http://schemas.openxmlformats.org/officeDocument/2006/relationships" xmlns:m="http://schemas.openxmlformats.org/officeDocument/2006/math" xmlns:v="urn:schemas-microsoft-com:vml" xmlns:wp14="http://schemas.microsoft.com/office/word/2010/wordprocessingDrawing" xmlns:wp="http://schemas.openxmlformats.org/drawingml/2006/wordprocessingDrawing" xmlns:w10="urn:schemas-microsoft-com:office:word" xmlns:w="http://schemas.openxmlformats.org/wordprocessingml/2006/main" xmlns:w14="http://schemas.microsoft.com/office/word/2010/wordml" xmlns:w15="http://schemas.microsoft.com/office/word/2012/wordml" xmlns:w16cex="http://schemas.microsoft.com/office/word/2018/wordml/cex" xmlns:w16cid="http://schemas.microsoft.com/office/word/2016/wordml/cid" xmlns:w16="http://schemas.microsoft.com/office/word/2018/wordml" xmlns:w16sdtdh="http://schemas.microsoft.com/office/word/2020/wordml/sdtdatahash" xmlns:w16se="http://schemas.microsoft.com/office/word/2015/wordml/symex" xmlns:wpg="http://schemas.microsoft.com/office/word/2010/wordprocessingGroup" xmlns:wpi="http://schemas.microsoft.com/office/word/2010/wordprocessingInk" xmlns:wne="http://schemas.microsoft.com/office/word/2006/wordml" xmlns:wps="http://schemas.microsoft.com/office/word/2010/wordprocessingShape" mc:Ignorable="w14 w15 w16se w16cid w16 w16cex w16sdtdh wp14">
-  <w:comment w:id="0" w:author="Abhinav Bassi" w:date="2024-01-10T11:35:00Z" w:initials="AB">
+  <w:comment w:id="4" w:author="Abhinav Bassi" w:date="2024-01-10T11:35:00Z" w:initials="AB">
     <w:p>
       <w:pPr>
         <w:pStyle w:val="CommentText"/>
@@ -14006,7 +14082,132 @@
       </w:r>
     </w:p>
   </w:comment>
-  <w:comment w:id="41" w:author="Abhinav Bassi" w:date="2024-01-10T11:51:00Z" w:initials="AB">
+  <w:comment w:id="5" w:author="Martin Gerdin Wärnberg" w:date="2024-01-16T13:57:00Z" w:initials="MG">
+    <w:p>
+      <w:r>
+        <w:rPr>
+          <w:rStyle w:val="CommentReference"/>
+        </w:rPr>
+        <w:annotationRef/>
+      </w:r>
+      <w:r>
+        <w:rPr>
+          <w:sz w:val="20"/>
+          <w:szCs w:val="20"/>
+        </w:rPr>
+        <w:t>I have removed these for now, considering the discussion in the research collaboration agreement.</w:t>
+      </w:r>
+    </w:p>
+  </w:comment>
+  <w:comment w:id="10" w:author="Martin Gerdin Wärnberg" w:date="2024-01-16T13:58:00Z" w:initials="MG">
+    <w:p>
+      <w:r>
+        <w:rPr>
+          <w:rStyle w:val="CommentReference"/>
+        </w:rPr>
+        <w:annotationRef/>
+      </w:r>
+      <w:r>
+        <w:rPr>
+          <w:sz w:val="20"/>
+          <w:szCs w:val="20"/>
+        </w:rPr>
+        <w:t>Revised accordingly</w:t>
+      </w:r>
+    </w:p>
+  </w:comment>
+  <w:comment w:id="13" w:author="Martin Gerdin Wärnberg" w:date="2024-01-16T13:58:00Z" w:initials="MG">
+    <w:p>
+      <w:r>
+        <w:rPr>
+          <w:rStyle w:val="CommentReference"/>
+        </w:rPr>
+        <w:annotationRef/>
+      </w:r>
+      <w:r>
+        <w:rPr>
+          <w:sz w:val="20"/>
+          <w:szCs w:val="20"/>
+        </w:rPr>
+        <w:t>Revised accordingly</w:t>
+      </w:r>
+    </w:p>
+  </w:comment>
+  <w:comment w:id="23" w:author="Martin Gerdin Wärnberg" w:date="2024-01-16T14:01:00Z" w:initials="MG">
+    <w:p>
+      <w:r>
+        <w:rPr>
+          <w:rStyle w:val="CommentReference"/>
+        </w:rPr>
+        <w:annotationRef/>
+      </w:r>
+      <w:r>
+        <w:rPr>
+          <w:sz w:val="20"/>
+          <w:szCs w:val="20"/>
+        </w:rPr>
+        <w:t>I have kept it as trauma as that is the term I prefer to use.</w:t>
+      </w:r>
+    </w:p>
+    <w:p/>
+    <w:p>
+      <w:r>
+        <w:rPr>
+          <w:sz w:val="20"/>
+          <w:szCs w:val="20"/>
+        </w:rPr>
+        <w:t>Injury is the specific physical injury, like a fracture.</w:t>
+      </w:r>
+    </w:p>
+    <w:p/>
+    <w:p>
+      <w:r>
+        <w:rPr>
+          <w:sz w:val="20"/>
+          <w:szCs w:val="20"/>
+        </w:rPr>
+        <w:t>Trauma is injury and the body’s response to that injury (bleeding, inflammation, coagulopathy etc).</w:t>
+      </w:r>
+    </w:p>
+    <w:p/>
+    <w:p>
+      <w:r>
+        <w:rPr>
+          <w:sz w:val="20"/>
+          <w:szCs w:val="20"/>
+        </w:rPr>
+        <w:t xml:space="preserve">In that context, trauma-related injury does not really make sense. </w:t>
+      </w:r>
+    </w:p>
+    <w:p/>
+    <w:p>
+      <w:r>
+        <w:rPr>
+          <w:sz w:val="20"/>
+          <w:szCs w:val="20"/>
+        </w:rPr>
+        <w:t>Let me know if you disagree.</w:t>
+      </w:r>
+    </w:p>
+  </w:comment>
+  <w:comment w:id="37" w:author="Martin Gerdin Wärnberg" w:date="2024-01-16T14:02:00Z" w:initials="MG">
+    <w:p>
+      <w:r>
+        <w:rPr>
+          <w:rStyle w:val="CommentReference"/>
+        </w:rPr>
+        <w:annotationRef/>
+      </w:r>
+      <w:r>
+        <w:rPr>
+          <w:sz w:val="20"/>
+          <w:szCs w:val="20"/>
+        </w:rPr>
+        <w:t>Revised accordingly.</w:t>
+      </w:r>
+    </w:p>
+  </w:comment>
+  <w:comment w:id="50" w:author="Abhinav Bassi" w:date="2024-01-10T11:51:00Z" w:initials="AB">
     <w:p>
       <w:pPr>
         <w:pStyle w:val="CommentText"/>
@@ -14022,7 +14223,24 @@
       </w:r>
     </w:p>
   </w:comment>
-  <w:comment w:id="61" w:author="Abhinav Bassi" w:date="2024-01-10T11:32:00Z" w:initials="AB">
+  <w:comment w:id="51" w:author="Martin Gerdin Wärnberg" w:date="2024-01-16T14:06:00Z" w:initials="MG">
+    <w:p>
+      <w:r>
+        <w:rPr>
+          <w:rStyle w:val="CommentReference"/>
+        </w:rPr>
+        <w:annotationRef/>
+      </w:r>
+      <w:r>
+        <w:rPr>
+          <w:sz w:val="20"/>
+          <w:szCs w:val="20"/>
+        </w:rPr>
+        <w:t>Revised for clarity in the new version.</w:t>
+      </w:r>
+    </w:p>
+  </w:comment>
+  <w:comment w:id="71" w:author="Abhinav Bassi" w:date="2024-01-10T11:32:00Z" w:initials="AB">
     <w:p>
       <w:pPr>
         <w:pStyle w:val="CommentText"/>
@@ -14038,7 +14256,24 @@
       </w:r>
     </w:p>
   </w:comment>
-  <w:comment w:id="64" w:author="Abhinav Bassi" w:date="2024-01-10T12:31:00Z" w:initials="AB">
+  <w:comment w:id="72" w:author="Martin Gerdin Wärnberg" w:date="2024-01-16T14:10:00Z" w:initials="MG">
+    <w:p>
+      <w:r>
+        <w:rPr>
+          <w:rStyle w:val="CommentReference"/>
+        </w:rPr>
+        <w:annotationRef/>
+      </w:r>
+      <w:r>
+        <w:rPr>
+          <w:sz w:val="20"/>
+          <w:szCs w:val="20"/>
+        </w:rPr>
+        <w:t>The plan is to train residents in specific units, and then collect data on the days when these units are posted in the ED. Patients who go directly to the ward on those days will not be managed by a trained physician and therefore will not be part of that cluster.</w:t>
+      </w:r>
+    </w:p>
+  </w:comment>
+  <w:comment w:id="75" w:author="Abhinav Bassi" w:date="2024-01-10T12:31:00Z" w:initials="AB">
     <w:p>
       <w:pPr>
         <w:pStyle w:val="CommentText"/>
@@ -14072,7 +14307,24 @@
       </w:r>
     </w:p>
   </w:comment>
-  <w:comment w:id="73" w:author="Abhinav Bassi" w:date="2024-01-10T12:52:00Z" w:initials="AB">
+  <w:comment w:id="76" w:author="Martin Gerdin Wärnberg" w:date="2024-01-16T14:21:00Z" w:initials="MG">
+    <w:p>
+      <w:r>
+        <w:rPr>
+          <w:rStyle w:val="CommentReference"/>
+        </w:rPr>
+        <w:annotationRef/>
+      </w:r>
+      <w:r>
+        <w:rPr>
+          <w:sz w:val="20"/>
+          <w:szCs w:val="20"/>
+        </w:rPr>
+        <w:t>I’m happy to do it either way. We have called it waiver of consent in other projects, but if you think we should call it opt-out model because that is more appropriate I’m happy to revise accordingly. Please let me know if the revised version is in line with what you would consider an opt-out model.</w:t>
+      </w:r>
+    </w:p>
+  </w:comment>
+  <w:comment w:id="85" w:author="Abhinav Bassi" w:date="2024-01-10T12:52:00Z" w:initials="AB">
     <w:p>
       <w:pPr>
         <w:pStyle w:val="CommentText"/>
@@ -14085,6 +14337,23 @@
       </w:r>
       <w:r>
         <w:t xml:space="preserve">Perhaps adding Lost to Follow-up would be a good practice as well </w:t>
+      </w:r>
+    </w:p>
+  </w:comment>
+  <w:comment w:id="86" w:author="Martin Gerdin Wärnberg" w:date="2024-01-16T14:22:00Z" w:initials="MG">
+    <w:p>
+      <w:r>
+        <w:rPr>
+          <w:rStyle w:val="CommentReference"/>
+        </w:rPr>
+        <w:annotationRef/>
+      </w:r>
+      <w:r>
+        <w:rPr>
+          <w:sz w:val="20"/>
+          <w:szCs w:val="20"/>
+        </w:rPr>
+        <w:t>I’m afraid I don’t fully understand this comment, can you please elaborate?</w:t>
       </w:r>
     </w:p>
   </w:comment>
@@ -14094,30 +14363,57 @@
 <file path=word/commentsExtended.xml><?xml version="1.0" encoding="utf-8"?>
 <w15:commentsEx xmlns:wpc="http://schemas.microsoft.com/office/word/2010/wordprocessingCanvas" xmlns:cx="http://schemas.microsoft.com/office/drawing/2014/chartex" xmlns:cx1="http://schemas.microsoft.com/office/drawing/2015/9/8/chartex" xmlns:cx2="http://schemas.microsoft.com/office/drawing/2015/10/21/chartex" xmlns:cx3="http://schemas.microsoft.com/office/drawing/2016/5/9/chartex" xmlns:cx4="http://schemas.microsoft.com/office/drawing/2016/5/10/chartex" xmlns:cx5="http://schemas.microsoft.com/office/drawing/2016/5/11/chartex" xmlns:cx6="http://schemas.microsoft.com/office/drawing/2016/5/12/chartex" xmlns:cx7="http://schemas.microsoft.com/office/drawing/2016/5/13/chartex" xmlns:cx8="http://schemas.microsoft.com/office/drawing/2016/5/14/chartex" xmlns:mc="http://schemas.openxmlformats.org/markup-compatibility/2006" xmlns:aink="http://schemas.microsoft.com/office/drawing/2016/ink" xmlns:am3d="http://schemas.microsoft.com/office/drawing/2017/model3d" xmlns:o="urn:schemas-microsoft-com:office:office" xmlns:oel="http://schemas.microsoft.com/office/2019/extlst" xmlns:r="http://schemas.openxmlformats.org/officeDocument/2006/relationships" xmlns:m="http://schemas.openxmlformats.org/officeDocument/2006/math" xmlns:v="urn:schemas-microsoft-com:vml" xmlns:wp14="http://schemas.microsoft.com/office/word/2010/wordprocessingDrawing" xmlns:wp="http://schemas.openxmlformats.org/drawingml/2006/wordprocessingDrawing" xmlns:w10="urn:schemas-microsoft-com:office:word" xmlns:w="http://schemas.openxmlformats.org/wordprocessingml/2006/main" xmlns:w14="http://schemas.microsoft.com/office/word/2010/wordml" xmlns:w15="http://schemas.microsoft.com/office/word/2012/wordml" xmlns:w16cex="http://schemas.microsoft.com/office/word/2018/wordml/cex" xmlns:w16cid="http://schemas.microsoft.com/office/word/2016/wordml/cid" xmlns:w16="http://schemas.microsoft.com/office/word/2018/wordml" xmlns:w16sdtdh="http://schemas.microsoft.com/office/word/2020/wordml/sdtdatahash" xmlns:w16se="http://schemas.microsoft.com/office/word/2015/wordml/symex" xmlns:wpg="http://schemas.microsoft.com/office/word/2010/wordprocessingGroup" xmlns:wpi="http://schemas.microsoft.com/office/word/2010/wordprocessingInk" xmlns:wne="http://schemas.microsoft.com/office/word/2006/wordml" xmlns:wps="http://schemas.microsoft.com/office/word/2010/wordprocessingShape" mc:Ignorable="w14 w15 w16se w16cid w16 w16cex w16sdtdh wp14">
   <w15:commentEx w15:paraId="1549F55C" w15:done="0"/>
+  <w15:commentEx w15:paraId="273A119B" w15:paraIdParent="1549F55C" w15:done="0"/>
+  <w15:commentEx w15:paraId="204595CC" w15:done="0"/>
+  <w15:commentEx w15:paraId="3E71DBCF" w15:done="0"/>
+  <w15:commentEx w15:paraId="003596B0" w15:done="0"/>
+  <w15:commentEx w15:paraId="7D5F5326" w15:done="0"/>
   <w15:commentEx w15:paraId="0AB5A13F" w15:done="0"/>
+  <w15:commentEx w15:paraId="72C77B04" w15:paraIdParent="0AB5A13F" w15:done="0"/>
   <w15:commentEx w15:paraId="05BF539A" w15:done="0"/>
+  <w15:commentEx w15:paraId="670A1376" w15:paraIdParent="05BF539A" w15:done="0"/>
   <w15:commentEx w15:paraId="1561B24E" w15:done="0"/>
+  <w15:commentEx w15:paraId="1CC54FB1" w15:paraIdParent="1561B24E" w15:done="0"/>
   <w15:commentEx w15:paraId="1291AA1A" w15:done="0"/>
+  <w15:commentEx w15:paraId="38F7FAF9" w15:paraIdParent="1291AA1A" w15:done="0"/>
 </w15:commentsEx>
 </file>
 
 <file path=word/commentsExtensible.xml><?xml version="1.0" encoding="utf-8"?>
-<w16cex:commentsExtensible xmlns:wpc="http://schemas.microsoft.com/office/word/2010/wordprocessingCanvas" xmlns:cx="http://schemas.microsoft.com/office/drawing/2014/chartex" xmlns:cx1="http://schemas.microsoft.com/office/drawing/2015/9/8/chartex" xmlns:cx2="http://schemas.microsoft.com/office/drawing/2015/10/21/chartex" xmlns:cx3="http://schemas.microsoft.com/office/drawing/2016/5/9/chartex" xmlns:cx4="http://schemas.microsoft.com/office/drawing/2016/5/10/chartex" xmlns:cx5="http://schemas.microsoft.com/office/drawing/2016/5/11/chartex" xmlns:cx6="http://schemas.microsoft.com/office/drawing/2016/5/12/chartex" xmlns:cx7="http://schemas.microsoft.com/office/drawing/2016/5/13/chartex" xmlns:cx8="http://schemas.microsoft.com/office/drawing/2016/5/14/chartex" xmlns:cr="http://schemas.microsoft.com/office/comments/2020/reactions" xmlns:mc="http://schemas.openxmlformats.org/markup-compatibility/2006" xmlns:aink="http://schemas.microsoft.com/office/drawing/2016/ink" xmlns:am3d="http://schemas.microsoft.com/office/drawing/2017/model3d" xmlns:o="urn:schemas-microsoft-com:office:office" xmlns:oel="http://schemas.microsoft.com/office/2019/extlst" xmlns:r="http://schemas.openxmlformats.org/officeDocument/2006/relationships" xmlns:m="http://schemas.openxmlformats.org/officeDocument/2006/math" xmlns:v="urn:schemas-microsoft-com:vml" xmlns:wp14="http://schemas.microsoft.com/office/word/2010/wordprocessingDrawing" xmlns:wp="http://schemas.openxmlformats.org/drawingml/2006/wordprocessingDrawing" xmlns:w10="urn:schemas-microsoft-com:office:word" xmlns:w="http://schemas.openxmlformats.org/wordprocessingml/2006/main" xmlns:w14="http://schemas.microsoft.com/office/word/2010/wordml" xmlns:w15="http://schemas.microsoft.com/office/word/2012/wordml" xmlns:w16cex="http://schemas.microsoft.com/office/word/2018/wordml/cex" xmlns:w16cid="http://schemas.microsoft.com/office/word/2016/wordml/cid" xmlns:w16="http://schemas.microsoft.com/office/word/2018/wordml" xmlns:w16sdtdh="http://schemas.microsoft.com/office/word/2020/wordml/sdtdatahash" xmlns:w16se="http://schemas.microsoft.com/office/word/2015/wordml/symex" xmlns:wpg="http://schemas.microsoft.com/office/word/2010/wordprocessingGroup" xmlns:wpi="http://schemas.microsoft.com/office/word/2010/wordprocessingInk" xmlns:wne="http://schemas.microsoft.com/office/word/2006/wordml" xmlns:wps="http://schemas.microsoft.com/office/word/2010/wordprocessingShape" mc:Ignorable="w14 w15 w16se w16cid w16 w16cex w16sdtdh cr wp14">
+<w16cex:commentsExtensible xmlns:wpc="http://schemas.microsoft.com/office/word/2010/wordprocessingCanvas" xmlns:cx="http://schemas.microsoft.com/office/drawing/2014/chartex" xmlns:cx1="http://schemas.microsoft.com/office/drawing/2015/9/8/chartex" xmlns:cx2="http://schemas.microsoft.com/office/drawing/2015/10/21/chartex" xmlns:cx3="http://schemas.microsoft.com/office/drawing/2016/5/9/chartex" xmlns:cx4="http://schemas.microsoft.com/office/drawing/2016/5/10/chartex" xmlns:cx5="http://schemas.microsoft.com/office/drawing/2016/5/11/chartex" xmlns:cx6="http://schemas.microsoft.com/office/drawing/2016/5/12/chartex" xmlns:cx7="http://schemas.microsoft.com/office/drawing/2016/5/13/chartex" xmlns:cx8="http://schemas.microsoft.com/office/drawing/2016/5/14/chartex" xmlns:mc="http://schemas.openxmlformats.org/markup-compatibility/2006" xmlns:aink="http://schemas.microsoft.com/office/drawing/2016/ink" xmlns:am3d="http://schemas.microsoft.com/office/drawing/2017/model3d" xmlns:o="urn:schemas-microsoft-com:office:office" xmlns:oel="http://schemas.microsoft.com/office/2019/extlst" xmlns:r="http://schemas.openxmlformats.org/officeDocument/2006/relationships" xmlns:m="http://schemas.openxmlformats.org/officeDocument/2006/math" xmlns:v="urn:schemas-microsoft-com:vml" xmlns:wp14="http://schemas.microsoft.com/office/word/2010/wordprocessingDrawing" xmlns:wp="http://schemas.openxmlformats.org/drawingml/2006/wordprocessingDrawing" xmlns:w10="urn:schemas-microsoft-com:office:word" xmlns:w="http://schemas.openxmlformats.org/wordprocessingml/2006/main" xmlns:w14="http://schemas.microsoft.com/office/word/2010/wordml" xmlns:w15="http://schemas.microsoft.com/office/word/2012/wordml" xmlns:w16cex="http://schemas.microsoft.com/office/word/2018/wordml/cex" xmlns:w16cid="http://schemas.microsoft.com/office/word/2016/wordml/cid" xmlns:w16="http://schemas.microsoft.com/office/word/2018/wordml" xmlns:w16sdtdh="http://schemas.microsoft.com/office/word/2020/wordml/sdtdatahash" xmlns:w16se="http://schemas.microsoft.com/office/word/2015/wordml/symex" xmlns:wpg="http://schemas.microsoft.com/office/word/2010/wordprocessingGroup" xmlns:wpi="http://schemas.microsoft.com/office/word/2010/wordprocessingInk" xmlns:wne="http://schemas.microsoft.com/office/word/2006/wordml" xmlns:wps="http://schemas.microsoft.com/office/word/2010/wordprocessingShape" mc:Ignorable="w14 w15 w16se w16cid w16 w16cex w16sdtdh wp14">
   <w16cex:commentExtensible w16cex:durableId="4A13A0D5" w16cex:dateUtc="2024-01-10T06:05:00Z"/>
+  <w16cex:commentExtensible w16cex:durableId="51C217F6" w16cex:dateUtc="2024-01-16T12:57:00Z"/>
+  <w16cex:commentExtensible w16cex:durableId="629C4786" w16cex:dateUtc="2024-01-16T12:58:00Z"/>
+  <w16cex:commentExtensible w16cex:durableId="4FCE3555" w16cex:dateUtc="2024-01-16T12:58:00Z"/>
+  <w16cex:commentExtensible w16cex:durableId="275A6BCF" w16cex:dateUtc="2024-01-16T13:01:00Z"/>
+  <w16cex:commentExtensible w16cex:durableId="23432376" w16cex:dateUtc="2024-01-16T13:02:00Z"/>
   <w16cex:commentExtensible w16cex:durableId="40EADFC6" w16cex:dateUtc="2024-01-10T06:21:00Z"/>
+  <w16cex:commentExtensible w16cex:durableId="5A8161CB" w16cex:dateUtc="2024-01-16T13:06:00Z"/>
   <w16cex:commentExtensible w16cex:durableId="4A3EDE0C" w16cex:dateUtc="2024-01-10T06:02:00Z"/>
+  <w16cex:commentExtensible w16cex:durableId="2B7AEC9E" w16cex:dateUtc="2024-01-16T13:10:00Z"/>
   <w16cex:commentExtensible w16cex:durableId="31257495" w16cex:dateUtc="2024-01-10T07:01:00Z"/>
+  <w16cex:commentExtensible w16cex:durableId="35067843" w16cex:dateUtc="2024-01-16T13:21:00Z"/>
   <w16cex:commentExtensible w16cex:durableId="23990072" w16cex:dateUtc="2024-01-10T07:22:00Z"/>
+  <w16cex:commentExtensible w16cex:durableId="37359485" w16cex:dateUtc="2024-01-16T13:22:00Z"/>
 </w16cex:commentsExtensible>
 </file>
 
 <file path=word/commentsIds.xml><?xml version="1.0" encoding="utf-8"?>
 <w16cid:commentsIds xmlns:wpc="http://schemas.microsoft.com/office/word/2010/wordprocessingCanvas" xmlns:cx="http://schemas.microsoft.com/office/drawing/2014/chartex" xmlns:cx1="http://schemas.microsoft.com/office/drawing/2015/9/8/chartex" xmlns:cx2="http://schemas.microsoft.com/office/drawing/2015/10/21/chartex" xmlns:cx3="http://schemas.microsoft.com/office/drawing/2016/5/9/chartex" xmlns:cx4="http://schemas.microsoft.com/office/drawing/2016/5/10/chartex" xmlns:cx5="http://schemas.microsoft.com/office/drawing/2016/5/11/chartex" xmlns:cx6="http://schemas.microsoft.com/office/drawing/2016/5/12/chartex" xmlns:cx7="http://schemas.microsoft.com/office/drawing/2016/5/13/chartex" xmlns:cx8="http://schemas.microsoft.com/office/drawing/2016/5/14/chartex" xmlns:mc="http://schemas.openxmlformats.org/markup-compatibility/2006" xmlns:aink="http://schemas.microsoft.com/office/drawing/2016/ink" xmlns:am3d="http://schemas.microsoft.com/office/drawing/2017/model3d" xmlns:o="urn:schemas-microsoft-com:office:office" xmlns:oel="http://schemas.microsoft.com/office/2019/extlst" xmlns:r="http://schemas.openxmlformats.org/officeDocument/2006/relationships" xmlns:m="http://schemas.openxmlformats.org/officeDocument/2006/math" xmlns:v="urn:schemas-microsoft-com:vml" xmlns:wp14="http://schemas.microsoft.com/office/word/2010/wordprocessingDrawing" xmlns:wp="http://schemas.openxmlformats.org/drawingml/2006/wordprocessingDrawing" xmlns:w10="urn:schemas-microsoft-com:office:word" xmlns:w="http://schemas.openxmlformats.org/wordprocessingml/2006/main" xmlns:w14="http://schemas.microsoft.com/office/word/2010/wordml" xmlns:w15="http://schemas.microsoft.com/office/word/2012/wordml" xmlns:w16cex="http://schemas.microsoft.com/office/word/2018/wordml/cex" xmlns:w16cid="http://schemas.microsoft.com/office/word/2016/wordml/cid" xmlns:w16="http://schemas.microsoft.com/office/word/2018/wordml" xmlns:w16sdtdh="http://schemas.microsoft.com/office/word/2020/wordml/sdtdatahash" xmlns:w16se="http://schemas.microsoft.com/office/word/2015/wordml/symex" xmlns:wpg="http://schemas.microsoft.com/office/word/2010/wordprocessingGroup" xmlns:wpi="http://schemas.microsoft.com/office/word/2010/wordprocessingInk" xmlns:wne="http://schemas.microsoft.com/office/word/2006/wordml" xmlns:wps="http://schemas.microsoft.com/office/word/2010/wordprocessingShape" mc:Ignorable="w14 w15 w16se w16cid w16 w16cex w16sdtdh wp14">
   <w16cid:commentId w16cid:paraId="1549F55C" w16cid:durableId="4A13A0D5"/>
+  <w16cid:commentId w16cid:paraId="273A119B" w16cid:durableId="51C217F6"/>
+  <w16cid:commentId w16cid:paraId="204595CC" w16cid:durableId="629C4786"/>
+  <w16cid:commentId w16cid:paraId="3E71DBCF" w16cid:durableId="4FCE3555"/>
+  <w16cid:commentId w16cid:paraId="003596B0" w16cid:durableId="275A6BCF"/>
+  <w16cid:commentId w16cid:paraId="7D5F5326" w16cid:durableId="23432376"/>
   <w16cid:commentId w16cid:paraId="0AB5A13F" w16cid:durableId="40EADFC6"/>
+  <w16cid:commentId w16cid:paraId="72C77B04" w16cid:durableId="5A8161CB"/>
   <w16cid:commentId w16cid:paraId="05BF539A" w16cid:durableId="4A3EDE0C"/>
+  <w16cid:commentId w16cid:paraId="670A1376" w16cid:durableId="2B7AEC9E"/>
   <w16cid:commentId w16cid:paraId="1561B24E" w16cid:durableId="31257495"/>
+  <w16cid:commentId w16cid:paraId="1CC54FB1" w16cid:durableId="35067843"/>
   <w16cid:commentId w16cid:paraId="1291AA1A" w16cid:durableId="23990072"/>
+  <w16cid:commentId w16cid:paraId="38F7FAF9" w16cid:durableId="37359485"/>
 </w16cid:commentsIds>
 </file>
 
@@ -14267,10 +14563,10 @@
       <w:pPr>
         <w:pStyle w:val="FootnoteText"/>
         <w:rPr>
-          <w:del w:id="137" w:author="Abhinav Bassi" w:date="2024-01-10T18:44:00Z"/>
-        </w:rPr>
-      </w:pPr>
-      <w:del w:id="138" w:author="Abhinav Bassi" w:date="2024-01-10T18:44:00Z">
+          <w:del w:id="150" w:author="Abhinav Bassi" w:date="2024-01-10T18:44:00Z"/>
+        </w:rPr>
+      </w:pPr>
+      <w:del w:id="151" w:author="Abhinav Bassi" w:date="2024-01-10T18:44:00Z">
         <w:r>
           <w:rPr>
             <w:rStyle w:val="FootnoteReference"/>
@@ -14298,10 +14594,10 @@
       <w:pPr>
         <w:pStyle w:val="FootnoteText"/>
         <w:rPr>
-          <w:del w:id="149" w:author="Abhinav Bassi" w:date="2024-01-10T19:02:00Z"/>
-        </w:rPr>
-      </w:pPr>
-      <w:del w:id="150" w:author="Abhinav Bassi" w:date="2024-01-10T19:02:00Z">
+          <w:del w:id="162" w:author="Abhinav Bassi" w:date="2024-01-10T19:02:00Z"/>
+        </w:rPr>
+      </w:pPr>
+      <w:del w:id="163" w:author="Abhinav Bassi" w:date="2024-01-10T19:02:00Z">
         <w:r>
           <w:rPr>
             <w:rStyle w:val="FootnoteReference"/>
@@ -14329,10 +14625,10 @@
       <w:pPr>
         <w:pStyle w:val="FootnoteText"/>
         <w:rPr>
-          <w:del w:id="187" w:author="Abhinav Bassi" w:date="2024-01-10T18:46:00Z"/>
-        </w:rPr>
-      </w:pPr>
-      <w:del w:id="188" w:author="Abhinav Bassi" w:date="2024-01-10T18:46:00Z">
+          <w:del w:id="200" w:author="Abhinav Bassi" w:date="2024-01-10T18:46:00Z"/>
+        </w:rPr>
+      </w:pPr>
+      <w:del w:id="201" w:author="Abhinav Bassi" w:date="2024-01-10T18:46:00Z">
         <w:r>
           <w:rPr>
             <w:rStyle w:val="FootnoteReference"/>
@@ -14726,6 +15022,9 @@
 
 <file path=word/people.xml><?xml version="1.0" encoding="utf-8"?>
 <w15:people xmlns:wpc="http://schemas.microsoft.com/office/word/2010/wordprocessingCanvas" xmlns:cx="http://schemas.microsoft.com/office/drawing/2014/chartex" xmlns:cx1="http://schemas.microsoft.com/office/drawing/2015/9/8/chartex" xmlns:cx2="http://schemas.microsoft.com/office/drawing/2015/10/21/chartex" xmlns:cx3="http://schemas.microsoft.com/office/drawing/2016/5/9/chartex" xmlns:cx4="http://schemas.microsoft.com/office/drawing/2016/5/10/chartex" xmlns:cx5="http://schemas.microsoft.com/office/drawing/2016/5/11/chartex" xmlns:cx6="http://schemas.microsoft.com/office/drawing/2016/5/12/chartex" xmlns:cx7="http://schemas.microsoft.com/office/drawing/2016/5/13/chartex" xmlns:cx8="http://schemas.microsoft.com/office/drawing/2016/5/14/chartex" xmlns:mc="http://schemas.openxmlformats.org/markup-compatibility/2006" xmlns:aink="http://schemas.microsoft.com/office/drawing/2016/ink" xmlns:am3d="http://schemas.microsoft.com/office/drawing/2017/model3d" xmlns:o="urn:schemas-microsoft-com:office:office" xmlns:oel="http://schemas.microsoft.com/office/2019/extlst" xmlns:r="http://schemas.openxmlformats.org/officeDocument/2006/relationships" xmlns:m="http://schemas.openxmlformats.org/officeDocument/2006/math" xmlns:v="urn:schemas-microsoft-com:vml" xmlns:wp14="http://schemas.microsoft.com/office/word/2010/wordprocessingDrawing" xmlns:wp="http://schemas.openxmlformats.org/drawingml/2006/wordprocessingDrawing" xmlns:w10="urn:schemas-microsoft-com:office:word" xmlns:w="http://schemas.openxmlformats.org/wordprocessingml/2006/main" xmlns:w14="http://schemas.microsoft.com/office/word/2010/wordml" xmlns:w15="http://schemas.microsoft.com/office/word/2012/wordml" xmlns:w16cex="http://schemas.microsoft.com/office/word/2018/wordml/cex" xmlns:w16cid="http://schemas.microsoft.com/office/word/2016/wordml/cid" xmlns:w16="http://schemas.microsoft.com/office/word/2018/wordml" xmlns:w16sdtdh="http://schemas.microsoft.com/office/word/2020/wordml/sdtdatahash" xmlns:w16se="http://schemas.microsoft.com/office/word/2015/wordml/symex" xmlns:wpg="http://schemas.microsoft.com/office/word/2010/wordprocessingGroup" xmlns:wpi="http://schemas.microsoft.com/office/word/2010/wordprocessingInk" xmlns:wne="http://schemas.microsoft.com/office/word/2006/wordml" xmlns:wps="http://schemas.microsoft.com/office/word/2010/wordprocessingShape" mc:Ignorable="w14 w15 w16se w16cid w16 w16cex w16sdtdh wp14">
+  <w15:person w15:author="Martin Gerdin Wärnberg">
+    <w15:presenceInfo w15:providerId="AD" w15:userId="S::martin.gerdin@ki.se::77153f61-4c5f-462a-acd4-483a5c64ba16"/>
+  </w15:person>
   <w15:person w15:author="Abhinav Bassi">
     <w15:presenceInfo w15:providerId="AD" w15:userId="S::abassi@georgeinstitute.org.in::56e9f26f-9c38-412d-bf5e-882186975919"/>
   </w15:person>

</xml_diff>